<commit_message>
push before starting week 5 project
</commit_message>
<xml_diff>
--- a/csc6003_foundations_of_programming/week4_oop/music_library_algorithm.docx
+++ b/csc6003_foundations_of_programming/week4_oop/music_library_algorithm.docx
@@ -2,7 +2,4643 @@
 <file path=word/document.xml><?xml version="1.0" encoding="utf-8"?>
 <w:document xmlns:wpc="http://schemas.microsoft.com/office/word/2010/wordprocessingCanvas" xmlns:cx="http://schemas.microsoft.com/office/drawing/2014/chartex" xmlns:cx1="http://schemas.microsoft.com/office/drawing/2015/9/8/chartex" xmlns:cx2="http://schemas.microsoft.com/office/drawing/2015/10/21/chartex" xmlns:cx3="http://schemas.microsoft.com/office/drawing/2016/5/9/chartex" xmlns:cx4="http://schemas.microsoft.com/office/drawing/2016/5/10/chartex" xmlns:cx5="http://schemas.microsoft.com/office/drawing/2016/5/11/chartex" xmlns:cx6="http://schemas.microsoft.com/office/drawing/2016/5/12/chartex" xmlns:cx7="http://schemas.microsoft.com/office/drawing/2016/5/13/chartex" xmlns:cx8="http://schemas.microsoft.com/office/drawing/2016/5/14/chartex" xmlns:mc="http://schemas.openxmlformats.org/markup-compatibility/2006" xmlns:aink="http://schemas.microsoft.com/office/drawing/2016/ink" xmlns:am3d="http://schemas.microsoft.com/office/drawing/2017/model3d" xmlns:o="urn:schemas-microsoft-com:office:office" xmlns:oel="http://schemas.microsoft.com/office/2019/extlst" xmlns:r="http://schemas.openxmlformats.org/officeDocument/2006/relationships" xmlns:m="http://schemas.openxmlformats.org/officeDocument/2006/math" xmlns:v="urn:schemas-microsoft-com:vml" xmlns:wp14="http://schemas.microsoft.com/office/word/2010/wordprocessingDrawing" xmlns:wp="http://schemas.openxmlformats.org/drawingml/2006/wordprocessingDrawing" xmlns:w10="urn:schemas-microsoft-com:office:word" xmlns:w="http://schemas.openxmlformats.org/wordprocessingml/2006/main" xmlns:w14="http://schemas.microsoft.com/office/word/2010/wordml" xmlns:w15="http://schemas.microsoft.com/office/word/2012/wordml" xmlns:w16cex="http://schemas.microsoft.com/office/word/2018/wordml/cex" xmlns:w16cid="http://schemas.microsoft.com/office/word/2016/wordml/cid" xmlns:w16="http://schemas.microsoft.com/office/word/2018/wordml" xmlns:w16du="http://schemas.microsoft.com/office/word/2023/wordml/word16du" xmlns:w16sdtdh="http://schemas.microsoft.com/office/word/2020/wordml/sdtdatahash" xmlns:w16sdtfl="http://schemas.microsoft.com/office/word/2024/wordml/sdtformatlock" xmlns:w16se="http://schemas.microsoft.com/office/word/2015/wordml/symex" xmlns:wpg="http://schemas.microsoft.com/office/word/2010/wordprocessingGroup" xmlns:wpi="http://schemas.microsoft.com/office/word/2010/wordprocessingInk" xmlns:wne="http://schemas.microsoft.com/office/word/2006/wordml" xmlns:wps="http://schemas.microsoft.com/office/word/2010/wordprocessingShape" mc:Ignorable="w14 w15 w16se w16cid w16 w16cex w16sdtdh w16sdtfl w16du wp14">
   <w:body>
-    <w:p/>
+    <w:p>
+      <w:pPr>
+        <w:ind w:left="720" w:hanging="360"/>
+        <w:rPr>
+          <w:rFonts w:cs="Calibri"/>
+        </w:rPr>
+      </w:pPr>
+      <w:r>
+        <w:rPr>
+          <w:rFonts w:cs="Calibri"/>
+          <w:b/>
+          <w:bCs/>
+        </w:rPr>
+        <w:t>Title:</w:t>
+      </w:r>
+      <w:r>
+        <w:rPr>
+          <w:rFonts w:cs="Calibri"/>
+        </w:rPr>
+        <w:t xml:space="preserve"> Music Library </w:t>
+      </w:r>
+      <w:r>
+        <w:rPr>
+          <w:rFonts w:cs="Calibri"/>
+        </w:rPr>
+        <w:t>Algorithm</w:t>
+      </w:r>
+    </w:p>
+    <w:p>
+      <w:pPr>
+        <w:ind w:left="720" w:hanging="360"/>
+        <w:rPr>
+          <w:rFonts w:cs="Calibri"/>
+        </w:rPr>
+      </w:pPr>
+      <w:r>
+        <w:rPr>
+          <w:rFonts w:cs="Calibri"/>
+          <w:b/>
+          <w:bCs/>
+        </w:rPr>
+        <w:t>Author:</w:t>
+      </w:r>
+      <w:r>
+        <w:rPr>
+          <w:rFonts w:cs="Calibri"/>
+        </w:rPr>
+        <w:t xml:space="preserve"> Shaun Clarke</w:t>
+      </w:r>
+    </w:p>
+    <w:p>
+      <w:pPr>
+        <w:ind w:left="720" w:hanging="360"/>
+        <w:rPr>
+          <w:rFonts w:cs="Calibri"/>
+        </w:rPr>
+      </w:pPr>
+      <w:r>
+        <w:rPr>
+          <w:rFonts w:cs="Calibri"/>
+          <w:b/>
+          <w:bCs/>
+        </w:rPr>
+        <w:t>Goal:</w:t>
+      </w:r>
+      <w:r>
+        <w:rPr>
+          <w:rFonts w:cs="Calibri"/>
+        </w:rPr>
+        <w:t xml:space="preserve"> This program mimics some of the basic functionalities of a </w:t>
+      </w:r>
+      <w:r>
+        <w:rPr>
+          <w:rFonts w:cs="Calibri"/>
+        </w:rPr>
+        <w:t>music library</w:t>
+      </w:r>
+      <w:r>
+        <w:rPr>
+          <w:rFonts w:cs="Calibri"/>
+        </w:rPr>
+        <w:t>.</w:t>
+      </w:r>
+    </w:p>
+    <w:p>
+      <w:pPr>
+        <w:ind w:left="720" w:hanging="360"/>
+        <w:rPr>
+          <w:rFonts w:cs="Calibri"/>
+          <w:b/>
+          <w:bCs/>
+        </w:rPr>
+      </w:pPr>
+      <w:r>
+        <w:rPr>
+          <w:rFonts w:cs="Calibri"/>
+          <w:b/>
+          <w:bCs/>
+        </w:rPr>
+        <w:t>Steps:</w:t>
+      </w:r>
+    </w:p>
+    <w:p>
+      <w:pPr>
+        <w:pStyle w:val="ListParagraph"/>
+        <w:numPr>
+          <w:ilvl w:val="0"/>
+          <w:numId w:val="2"/>
+        </w:numPr>
+      </w:pPr>
+      <w:r>
+        <w:t xml:space="preserve">Import </w:t>
+      </w:r>
+      <w:r>
+        <w:rPr>
+          <w:i/>
+          <w:iCs/>
+        </w:rPr>
+        <w:t xml:space="preserve">Dict, List, and Union </w:t>
+      </w:r>
+      <w:r>
+        <w:t>from the</w:t>
+      </w:r>
+      <w:r>
+        <w:rPr>
+          <w:i/>
+          <w:iCs/>
+        </w:rPr>
+        <w:t xml:space="preserve"> typing</w:t>
+      </w:r>
+      <w:r>
+        <w:t xml:space="preserve"> module.</w:t>
+      </w:r>
+    </w:p>
+    <w:p>
+      <w:pPr>
+        <w:pStyle w:val="ListParagraph"/>
+        <w:numPr>
+          <w:ilvl w:val="1"/>
+          <w:numId w:val="2"/>
+        </w:numPr>
+      </w:pPr>
+      <w:r>
+        <w:t>This will be for type hinting</w:t>
+      </w:r>
+    </w:p>
+    <w:p>
+      <w:pPr>
+        <w:pStyle w:val="ListParagraph"/>
+        <w:numPr>
+          <w:ilvl w:val="0"/>
+          <w:numId w:val="2"/>
+        </w:numPr>
+      </w:pPr>
+      <w:r>
+        <w:t>Define a class User:</w:t>
+      </w:r>
+    </w:p>
+    <w:p>
+      <w:pPr>
+        <w:pStyle w:val="ListParagraph"/>
+        <w:numPr>
+          <w:ilvl w:val="1"/>
+          <w:numId w:val="2"/>
+        </w:numPr>
+      </w:pPr>
+      <w:r>
+        <w:t xml:space="preserve">This </w:t>
+      </w:r>
+      <w:r>
+        <w:t>parent class</w:t>
+      </w:r>
+      <w:r>
+        <w:t xml:space="preserve"> </w:t>
+      </w:r>
+      <w:r>
+        <w:t>creates a user and their music collection.</w:t>
+      </w:r>
+    </w:p>
+    <w:p>
+      <w:pPr>
+        <w:pStyle w:val="ListParagraph"/>
+        <w:numPr>
+          <w:ilvl w:val="1"/>
+          <w:numId w:val="2"/>
+        </w:numPr>
+      </w:pPr>
+      <w:r>
+        <w:t>Define a class variable __users: Dict, which holds a dictionary.</w:t>
+      </w:r>
+    </w:p>
+    <w:p>
+      <w:pPr>
+        <w:pStyle w:val="ListParagraph"/>
+        <w:numPr>
+          <w:ilvl w:val="1"/>
+          <w:numId w:val="2"/>
+        </w:numPr>
+      </w:pPr>
+      <w:r>
+        <w:t>The construct</w:t>
+      </w:r>
+      <w:r>
+        <w:tab/>
+        <w:t xml:space="preserve">or takes the user's first and last name and </w:t>
+      </w:r>
+      <w:r>
+        <w:t>initializes</w:t>
+      </w:r>
+      <w:r>
+        <w:t xml:space="preserve"> the following.</w:t>
+      </w:r>
+    </w:p>
+    <w:p>
+      <w:pPr>
+        <w:pStyle w:val="ListParagraph"/>
+        <w:numPr>
+          <w:ilvl w:val="2"/>
+          <w:numId w:val="2"/>
+        </w:numPr>
+      </w:pPr>
+      <w:r>
+        <w:t>Generates a username</w:t>
+      </w:r>
+    </w:p>
+    <w:p>
+      <w:pPr>
+        <w:pStyle w:val="ListParagraph"/>
+        <w:numPr>
+          <w:ilvl w:val="2"/>
+          <w:numId w:val="2"/>
+        </w:numPr>
+      </w:pPr>
+      <w:proofErr w:type="gramStart"/>
+      <w:r>
+        <w:t>The  user</w:t>
+      </w:r>
+      <w:proofErr w:type="gramEnd"/>
+      <w:r>
+        <w:t xml:space="preserve"> collection dictionary</w:t>
+      </w:r>
+    </w:p>
+    <w:p>
+      <w:pPr>
+        <w:pStyle w:val="ListParagraph"/>
+        <w:numPr>
+          <w:ilvl w:val="2"/>
+          <w:numId w:val="2"/>
+        </w:numPr>
+      </w:pPr>
+      <w:r>
+        <w:t>A list of numbers to manage duplicates</w:t>
+      </w:r>
+    </w:p>
+    <w:p>
+      <w:pPr>
+        <w:pStyle w:val="ListParagraph"/>
+        <w:numPr>
+          <w:ilvl w:val="2"/>
+          <w:numId w:val="2"/>
+        </w:numPr>
+      </w:pPr>
+      <w:r>
+        <w:t>r</w:t>
+      </w:r>
+      <w:r>
+        <w:t>egister_</w:t>
+      </w:r>
+      <w:proofErr w:type="gramStart"/>
+      <w:r>
+        <w:t>user(</w:t>
+      </w:r>
+      <w:proofErr w:type="gramEnd"/>
+      <w:r>
+        <w:t>) that handles duplicate names</w:t>
+      </w:r>
+    </w:p>
+    <w:p>
+      <w:pPr>
+        <w:pStyle w:val="ListParagraph"/>
+        <w:numPr>
+          <w:ilvl w:val="1"/>
+          <w:numId w:val="2"/>
+        </w:numPr>
+      </w:pPr>
+      <w:r>
+        <w:t>Define a method register_user(self)</w:t>
+      </w:r>
+      <w:r>
+        <w:t xml:space="preserve"> -&gt; None:</w:t>
+      </w:r>
+    </w:p>
+    <w:p>
+      <w:pPr>
+        <w:pStyle w:val="ListParagraph"/>
+        <w:numPr>
+          <w:ilvl w:val="2"/>
+          <w:numId w:val="2"/>
+        </w:numPr>
+      </w:pPr>
+      <w:r>
+        <w:t>This method registers a user and handles duplicate usernames.</w:t>
+      </w:r>
+    </w:p>
+    <w:p>
+      <w:pPr>
+        <w:pStyle w:val="ListParagraph"/>
+        <w:numPr>
+          <w:ilvl w:val="2"/>
+          <w:numId w:val="2"/>
+        </w:numPr>
+      </w:pPr>
+      <w:proofErr w:type="gramStart"/>
+      <w:r>
+        <w:t>Adds</w:t>
+      </w:r>
+      <w:proofErr w:type="gramEnd"/>
+      <w:r>
+        <w:t xml:space="preserve"> the username if it does not exist and return 0.</w:t>
+      </w:r>
+    </w:p>
+    <w:p>
+      <w:pPr>
+        <w:pStyle w:val="ListParagraph"/>
+        <w:numPr>
+          <w:ilvl w:val="2"/>
+          <w:numId w:val="2"/>
+        </w:numPr>
+      </w:pPr>
+      <w:r>
+        <w:t>If the username exists, add a digit to the end of it.</w:t>
+      </w:r>
+    </w:p>
+    <w:p>
+      <w:pPr>
+        <w:pStyle w:val="ListParagraph"/>
+        <w:numPr>
+          <w:ilvl w:val="1"/>
+          <w:numId w:val="2"/>
+        </w:numPr>
+      </w:pPr>
+      <w:r>
+        <w:t>Define a method change_</w:t>
+      </w:r>
+      <w:proofErr w:type="gramStart"/>
+      <w:r>
+        <w:t>user(</w:t>
+      </w:r>
+      <w:proofErr w:type="gramEnd"/>
+      <w:r>
+        <w:t xml:space="preserve">self, username: str) -&gt; </w:t>
+      </w:r>
+      <w:r>
+        <w:t>Union[</w:t>
+      </w:r>
+      <w:proofErr w:type="gramStart"/>
+      <w:r>
+        <w:t>object,str</w:t>
+      </w:r>
+      <w:proofErr w:type="gramEnd"/>
+      <w:r>
+        <w:t>]</w:t>
+      </w:r>
+      <w:r>
+        <w:t>:</w:t>
+      </w:r>
+    </w:p>
+    <w:p>
+      <w:pPr>
+        <w:pStyle w:val="ListParagraph"/>
+        <w:numPr>
+          <w:ilvl w:val="2"/>
+          <w:numId w:val="2"/>
+        </w:numPr>
+      </w:pPr>
+      <w:r>
+        <w:t>This method uses the username parameter to get a user from the __</w:t>
+      </w:r>
+      <w:proofErr w:type="gramStart"/>
+      <w:r>
+        <w:t>users</w:t>
+      </w:r>
+      <w:proofErr w:type="gramEnd"/>
+      <w:r>
+        <w:t xml:space="preserve"> dictionary.</w:t>
+      </w:r>
+    </w:p>
+    <w:p>
+      <w:pPr>
+        <w:pStyle w:val="ListParagraph"/>
+        <w:numPr>
+          <w:ilvl w:val="1"/>
+          <w:numId w:val="2"/>
+        </w:numPr>
+      </w:pPr>
+      <w:r>
+        <w:t>Define a method get_username(self) -&gt; str:</w:t>
+      </w:r>
+    </w:p>
+    <w:p>
+      <w:pPr>
+        <w:pStyle w:val="ListParagraph"/>
+        <w:numPr>
+          <w:ilvl w:val="2"/>
+          <w:numId w:val="2"/>
+        </w:numPr>
+      </w:pPr>
+      <w:r>
+        <w:t>This method returns the username that was generated.</w:t>
+      </w:r>
+    </w:p>
+    <w:p>
+      <w:pPr>
+        <w:pStyle w:val="ListParagraph"/>
+        <w:numPr>
+          <w:ilvl w:val="1"/>
+          <w:numId w:val="2"/>
+        </w:numPr>
+      </w:pPr>
+      <w:r>
+        <w:t>Define a method get_music_collection(self) -&gt; Dict:</w:t>
+      </w:r>
+    </w:p>
+    <w:p>
+      <w:pPr>
+        <w:pStyle w:val="ListParagraph"/>
+        <w:numPr>
+          <w:ilvl w:val="2"/>
+          <w:numId w:val="2"/>
+        </w:numPr>
+      </w:pPr>
+      <w:r>
+        <w:t>This method returns the user’s music collection</w:t>
+      </w:r>
+    </w:p>
+    <w:p>
+      <w:pPr>
+        <w:pStyle w:val="ListParagraph"/>
+        <w:numPr>
+          <w:ilvl w:val="1"/>
+          <w:numId w:val="2"/>
+        </w:numPr>
+      </w:pPr>
+      <w:r>
+        <w:t xml:space="preserve">Define a method </w:t>
+      </w:r>
+      <w:proofErr w:type="gramStart"/>
+      <w:r>
+        <w:t>get_users(self)</w:t>
+      </w:r>
+      <w:proofErr w:type="gramEnd"/>
+      <w:r>
+        <w:t xml:space="preserve"> -&gt; Dict:</w:t>
+      </w:r>
+    </w:p>
+    <w:p>
+      <w:pPr>
+        <w:pStyle w:val="ListParagraph"/>
+        <w:numPr>
+          <w:ilvl w:val="2"/>
+          <w:numId w:val="2"/>
+        </w:numPr>
+      </w:pPr>
+      <w:r>
+        <w:t>This method returns the class dictionary with all the users.</w:t>
+      </w:r>
+    </w:p>
+    <w:p>
+      <w:pPr>
+        <w:pStyle w:val="ListParagraph"/>
+        <w:ind w:left="2160"/>
+      </w:pPr>
+    </w:p>
+    <w:p>
+      <w:pPr>
+        <w:pStyle w:val="ListParagraph"/>
+        <w:numPr>
+          <w:ilvl w:val="0"/>
+          <w:numId w:val="2"/>
+        </w:numPr>
+      </w:pPr>
+      <w:r>
+        <w:t xml:space="preserve">Define a class </w:t>
+      </w:r>
+      <w:proofErr w:type="gramStart"/>
+      <w:r>
+        <w:t>MusicUser(</w:t>
+      </w:r>
+      <w:proofErr w:type="gramEnd"/>
+      <w:r>
+        <w:t>User):</w:t>
+      </w:r>
+    </w:p>
+    <w:p>
+      <w:pPr>
+        <w:pStyle w:val="ListParagraph"/>
+        <w:numPr>
+          <w:ilvl w:val="1"/>
+          <w:numId w:val="2"/>
+        </w:numPr>
+      </w:pPr>
+      <w:r>
+        <w:t xml:space="preserve">This </w:t>
+      </w:r>
+      <w:r>
+        <w:t>child class</w:t>
+      </w:r>
+      <w:r>
+        <w:t xml:space="preserve"> inherits </w:t>
+      </w:r>
+      <w:r>
+        <w:t xml:space="preserve">from </w:t>
+      </w:r>
+      <w:r>
+        <w:t xml:space="preserve">the </w:t>
+      </w:r>
+      <w:r>
+        <w:t xml:space="preserve">User </w:t>
+      </w:r>
+      <w:r>
+        <w:t>parent class</w:t>
+      </w:r>
+      <w:r>
+        <w:t xml:space="preserve"> and handles the user actions.</w:t>
+      </w:r>
+    </w:p>
+    <w:p>
+      <w:pPr>
+        <w:pStyle w:val="ListParagraph"/>
+        <w:numPr>
+          <w:ilvl w:val="1"/>
+          <w:numId w:val="2"/>
+        </w:numPr>
+      </w:pPr>
+      <w:r>
+        <w:t>Define a constructor __init_</w:t>
+      </w:r>
+      <w:proofErr w:type="gramStart"/>
+      <w:r>
+        <w:t>_(</w:t>
+      </w:r>
+      <w:proofErr w:type="gramEnd"/>
+      <w:r>
+        <w:t>self, first_name: str, last_name: str):</w:t>
+      </w:r>
+    </w:p>
+    <w:p>
+      <w:pPr>
+        <w:pStyle w:val="ListParagraph"/>
+        <w:numPr>
+          <w:ilvl w:val="2"/>
+          <w:numId w:val="2"/>
+        </w:numPr>
+      </w:pPr>
+      <w:r>
+        <w:t xml:space="preserve">Call the parent class constructor </w:t>
+      </w:r>
+      <w:proofErr w:type="gramStart"/>
+      <w:r>
+        <w:t>super(</w:t>
+      </w:r>
+      <w:proofErr w:type="gramEnd"/>
+      <w:r>
+        <w:t>).__init__(first_name</w:t>
+      </w:r>
+      <w:r>
+        <w:t>, last_name</w:t>
+      </w:r>
+      <w:r>
+        <w:t>)</w:t>
+      </w:r>
+    </w:p>
+    <w:p>
+      <w:pPr>
+        <w:pStyle w:val="ListParagraph"/>
+        <w:numPr>
+          <w:ilvl w:val="1"/>
+          <w:numId w:val="2"/>
+        </w:numPr>
+      </w:pPr>
+      <w:r>
+        <w:t>Define a private method __is_collection_empty(self) -&gt; bool:</w:t>
+      </w:r>
+    </w:p>
+    <w:p>
+      <w:pPr>
+        <w:pStyle w:val="ListParagraph"/>
+        <w:numPr>
+          <w:ilvl w:val="2"/>
+          <w:numId w:val="2"/>
+        </w:numPr>
+      </w:pPr>
+      <w:r>
+        <w:lastRenderedPageBreak/>
+        <w:t>This method checks if the library is empty</w:t>
+      </w:r>
+    </w:p>
+    <w:p>
+      <w:pPr>
+        <w:pStyle w:val="ListParagraph"/>
+        <w:numPr>
+          <w:ilvl w:val="1"/>
+          <w:numId w:val="2"/>
+        </w:numPr>
+      </w:pPr>
+      <w:r>
+        <w:t xml:space="preserve">Define a method </w:t>
+      </w:r>
+      <w:r>
+        <w:t>is_song_in_</w:t>
+      </w:r>
+      <w:proofErr w:type="gramStart"/>
+      <w:r>
+        <w:t>library(</w:t>
+      </w:r>
+      <w:proofErr w:type="gramEnd"/>
+      <w:r>
+        <w:t>self, title: str) -&gt; bool:</w:t>
+      </w:r>
+    </w:p>
+    <w:p>
+      <w:pPr>
+        <w:pStyle w:val="ListParagraph"/>
+        <w:numPr>
+          <w:ilvl w:val="2"/>
+          <w:numId w:val="2"/>
+        </w:numPr>
+      </w:pPr>
+      <w:r>
+        <w:t>This method uses the title to check if a song exists in the library.</w:t>
+      </w:r>
+    </w:p>
+    <w:p>
+      <w:pPr>
+        <w:pStyle w:val="ListParagraph"/>
+        <w:numPr>
+          <w:ilvl w:val="1"/>
+          <w:numId w:val="2"/>
+        </w:numPr>
+      </w:pPr>
+      <w:r>
+        <w:t xml:space="preserve">Define a method </w:t>
+      </w:r>
+      <w:r>
+        <w:t>add_music_to_</w:t>
+      </w:r>
+      <w:proofErr w:type="gramStart"/>
+      <w:r>
+        <w:t>library(</w:t>
+      </w:r>
+      <w:proofErr w:type="gramEnd"/>
+      <w:r>
+        <w:t>self, title: str, artist: str, genre: str) -&gt; str:</w:t>
+      </w:r>
+    </w:p>
+    <w:p>
+      <w:pPr>
+        <w:pStyle w:val="ListParagraph"/>
+        <w:numPr>
+          <w:ilvl w:val="2"/>
+          <w:numId w:val="2"/>
+        </w:numPr>
+      </w:pPr>
+      <w:r>
+        <w:t>This method adds a song to the library.</w:t>
+      </w:r>
+    </w:p>
+    <w:p>
+      <w:pPr>
+        <w:pStyle w:val="ListParagraph"/>
+        <w:numPr>
+          <w:ilvl w:val="2"/>
+          <w:numId w:val="2"/>
+        </w:numPr>
+      </w:pPr>
+      <w:r>
+        <w:t>If song exists</w:t>
+      </w:r>
+    </w:p>
+    <w:p>
+      <w:pPr>
+        <w:pStyle w:val="ListParagraph"/>
+        <w:numPr>
+          <w:ilvl w:val="3"/>
+          <w:numId w:val="2"/>
+        </w:numPr>
+      </w:pPr>
+      <w:r>
+        <w:t>Return exists</w:t>
+      </w:r>
+    </w:p>
+    <w:p>
+      <w:pPr>
+        <w:pStyle w:val="ListParagraph"/>
+        <w:numPr>
+          <w:ilvl w:val="2"/>
+          <w:numId w:val="2"/>
+        </w:numPr>
+      </w:pPr>
+      <w:r>
+        <w:t>If not then use title, artist, genre to add song to library</w:t>
+      </w:r>
+    </w:p>
+    <w:p>
+      <w:pPr>
+        <w:pStyle w:val="ListParagraph"/>
+        <w:numPr>
+          <w:ilvl w:val="2"/>
+          <w:numId w:val="2"/>
+        </w:numPr>
+      </w:pPr>
+      <w:r>
+        <w:t>Confirm song was added to the library</w:t>
+      </w:r>
+    </w:p>
+    <w:p>
+      <w:pPr>
+        <w:pStyle w:val="ListParagraph"/>
+        <w:numPr>
+          <w:ilvl w:val="3"/>
+          <w:numId w:val="2"/>
+        </w:numPr>
+      </w:pPr>
+      <w:r>
+        <w:t>return True if added</w:t>
+      </w:r>
+    </w:p>
+    <w:p>
+      <w:pPr>
+        <w:pStyle w:val="ListParagraph"/>
+        <w:numPr>
+          <w:ilvl w:val="3"/>
+          <w:numId w:val="2"/>
+        </w:numPr>
+      </w:pPr>
+      <w:r>
+        <w:t>False otherwise</w:t>
+      </w:r>
+    </w:p>
+    <w:p>
+      <w:pPr>
+        <w:pStyle w:val="ListParagraph"/>
+        <w:numPr>
+          <w:ilvl w:val="1"/>
+          <w:numId w:val="2"/>
+        </w:numPr>
+      </w:pPr>
+      <w:r>
+        <w:t xml:space="preserve">Define a method </w:t>
+      </w:r>
+      <w:r>
+        <w:t>retrieve_song_</w:t>
+      </w:r>
+      <w:proofErr w:type="gramStart"/>
+      <w:r>
+        <w:t>details</w:t>
+      </w:r>
+      <w:r>
+        <w:t>(</w:t>
+      </w:r>
+      <w:proofErr w:type="gramEnd"/>
+      <w:r>
+        <w:t xml:space="preserve">self, title: str) -&gt; </w:t>
+      </w:r>
+      <w:proofErr w:type="gramStart"/>
+      <w:r>
+        <w:t>Union[Dict,str</w:t>
+      </w:r>
+      <w:proofErr w:type="gramEnd"/>
+      <w:r>
+        <w:t>]:</w:t>
+      </w:r>
+    </w:p>
+    <w:p>
+      <w:pPr>
+        <w:pStyle w:val="ListParagraph"/>
+        <w:numPr>
+          <w:ilvl w:val="2"/>
+          <w:numId w:val="2"/>
+        </w:numPr>
+      </w:pPr>
+      <w:r>
+        <w:t>This method uses the title to retrieve the details of a single song</w:t>
+      </w:r>
+    </w:p>
+    <w:p>
+      <w:pPr>
+        <w:pStyle w:val="ListParagraph"/>
+        <w:numPr>
+          <w:ilvl w:val="2"/>
+          <w:numId w:val="2"/>
+        </w:numPr>
+      </w:pPr>
+      <w:r>
+        <w:t xml:space="preserve">If </w:t>
+      </w:r>
+      <w:proofErr w:type="gramStart"/>
+      <w:r>
+        <w:t>song</w:t>
+      </w:r>
+      <w:proofErr w:type="gramEnd"/>
+      <w:r>
+        <w:t xml:space="preserve"> doesn’t exist.</w:t>
+      </w:r>
+    </w:p>
+    <w:p>
+      <w:pPr>
+        <w:pStyle w:val="ListParagraph"/>
+        <w:numPr>
+          <w:ilvl w:val="3"/>
+          <w:numId w:val="2"/>
+        </w:numPr>
+      </w:pPr>
+      <w:r>
+        <w:t>return song not found</w:t>
+      </w:r>
+    </w:p>
+    <w:p>
+      <w:pPr>
+        <w:pStyle w:val="ListParagraph"/>
+        <w:numPr>
+          <w:ilvl w:val="2"/>
+          <w:numId w:val="2"/>
+        </w:numPr>
+      </w:pPr>
+      <w:r>
+        <w:t>Otherwise,</w:t>
+      </w:r>
+      <w:r>
+        <w:t xml:space="preserve"> return the dictionary with the song details</w:t>
+      </w:r>
+    </w:p>
+    <w:p>
+      <w:pPr>
+        <w:pStyle w:val="ListParagraph"/>
+        <w:numPr>
+          <w:ilvl w:val="1"/>
+          <w:numId w:val="2"/>
+        </w:numPr>
+      </w:pPr>
+      <w:r>
+        <w:t xml:space="preserve">Define a method </w:t>
+      </w:r>
+      <w:r>
+        <w:t>update_song_</w:t>
+      </w:r>
+      <w:proofErr w:type="gramStart"/>
+      <w:r>
+        <w:t>details(</w:t>
+      </w:r>
+      <w:proofErr w:type="gramEnd"/>
+      <w:r>
+        <w:t>self, title, artist, genre) -&gt; str:</w:t>
+      </w:r>
+    </w:p>
+    <w:p>
+      <w:pPr>
+        <w:pStyle w:val="ListParagraph"/>
+        <w:numPr>
+          <w:ilvl w:val="2"/>
+          <w:numId w:val="2"/>
+        </w:numPr>
+      </w:pPr>
+      <w:r>
+        <w:t>This method uses the title to allow the user to update the song details.</w:t>
+      </w:r>
+    </w:p>
+    <w:p>
+      <w:pPr>
+        <w:pStyle w:val="ListParagraph"/>
+        <w:numPr>
+          <w:ilvl w:val="2"/>
+          <w:numId w:val="2"/>
+        </w:numPr>
+      </w:pPr>
+      <w:r>
+        <w:t xml:space="preserve">If </w:t>
+      </w:r>
+      <w:proofErr w:type="gramStart"/>
+      <w:r>
+        <w:t>song</w:t>
+      </w:r>
+      <w:proofErr w:type="gramEnd"/>
+      <w:r>
+        <w:t xml:space="preserve"> doesn’t exist.</w:t>
+      </w:r>
+    </w:p>
+    <w:p>
+      <w:pPr>
+        <w:pStyle w:val="ListParagraph"/>
+        <w:numPr>
+          <w:ilvl w:val="3"/>
+          <w:numId w:val="2"/>
+        </w:numPr>
+      </w:pPr>
+      <w:r>
+        <w:t>return song not found</w:t>
+      </w:r>
+    </w:p>
+    <w:p>
+      <w:pPr>
+        <w:pStyle w:val="ListParagraph"/>
+        <w:numPr>
+          <w:ilvl w:val="2"/>
+          <w:numId w:val="2"/>
+        </w:numPr>
+      </w:pPr>
+      <w:r>
+        <w:t>Otherwise</w:t>
+      </w:r>
+      <w:r>
+        <w:t>,</w:t>
+      </w:r>
+      <w:r>
+        <w:t xml:space="preserve"> update the song’s artist and genre</w:t>
+      </w:r>
+    </w:p>
+    <w:p>
+      <w:pPr>
+        <w:pStyle w:val="ListParagraph"/>
+        <w:numPr>
+          <w:ilvl w:val="2"/>
+          <w:numId w:val="2"/>
+        </w:numPr>
+      </w:pPr>
+      <w:r>
+        <w:t>Check if the song was updated.</w:t>
+      </w:r>
+    </w:p>
+    <w:p>
+      <w:pPr>
+        <w:pStyle w:val="ListParagraph"/>
+        <w:numPr>
+          <w:ilvl w:val="3"/>
+          <w:numId w:val="2"/>
+        </w:numPr>
+      </w:pPr>
+      <w:r>
+        <w:t>If updated return details updated</w:t>
+      </w:r>
+    </w:p>
+    <w:p>
+      <w:pPr>
+        <w:pStyle w:val="ListParagraph"/>
+        <w:numPr>
+          <w:ilvl w:val="3"/>
+          <w:numId w:val="2"/>
+        </w:numPr>
+      </w:pPr>
+      <w:r>
+        <w:t>Otherwise</w:t>
+      </w:r>
+      <w:r>
+        <w:t>,</w:t>
+      </w:r>
+      <w:r>
+        <w:t xml:space="preserve"> return details not updated</w:t>
+      </w:r>
+    </w:p>
+    <w:p>
+      <w:pPr>
+        <w:pStyle w:val="ListParagraph"/>
+        <w:numPr>
+          <w:ilvl w:val="1"/>
+          <w:numId w:val="2"/>
+        </w:numPr>
+      </w:pPr>
+      <w:r>
+        <w:t xml:space="preserve">Define a method </w:t>
+      </w:r>
+      <w:proofErr w:type="spellStart"/>
+      <w:r>
+        <w:t>delete_</w:t>
+      </w:r>
+      <w:proofErr w:type="gramStart"/>
+      <w:r>
+        <w:t>song</w:t>
+      </w:r>
+      <w:proofErr w:type="spellEnd"/>
+      <w:r>
+        <w:t>(</w:t>
+      </w:r>
+      <w:proofErr w:type="gramEnd"/>
+      <w:r>
+        <w:t>self, title: str) -&gt; str:</w:t>
+      </w:r>
+    </w:p>
+    <w:p>
+      <w:pPr>
+        <w:pStyle w:val="ListParagraph"/>
+        <w:numPr>
+          <w:ilvl w:val="2"/>
+          <w:numId w:val="2"/>
+        </w:numPr>
+      </w:pPr>
+      <w:r>
+        <w:t>This method uses the title to locate and delete a song.</w:t>
+      </w:r>
+    </w:p>
+    <w:p>
+      <w:pPr>
+        <w:pStyle w:val="ListParagraph"/>
+        <w:numPr>
+          <w:ilvl w:val="2"/>
+          <w:numId w:val="2"/>
+        </w:numPr>
+      </w:pPr>
+      <w:r>
+        <w:t xml:space="preserve">If </w:t>
+      </w:r>
+      <w:proofErr w:type="gramStart"/>
+      <w:r>
+        <w:t>song</w:t>
+      </w:r>
+      <w:proofErr w:type="gramEnd"/>
+      <w:r>
+        <w:t xml:space="preserve"> doesn’t exist.</w:t>
+      </w:r>
+    </w:p>
+    <w:p>
+      <w:pPr>
+        <w:pStyle w:val="ListParagraph"/>
+        <w:numPr>
+          <w:ilvl w:val="3"/>
+          <w:numId w:val="2"/>
+        </w:numPr>
+      </w:pPr>
+      <w:r>
+        <w:t>return song not found</w:t>
+      </w:r>
+    </w:p>
+    <w:p>
+      <w:pPr>
+        <w:pStyle w:val="ListParagraph"/>
+        <w:numPr>
+          <w:ilvl w:val="2"/>
+          <w:numId w:val="2"/>
+        </w:numPr>
+      </w:pPr>
+      <w:r>
+        <w:t>Otherwise</w:t>
+      </w:r>
+      <w:r>
+        <w:t xml:space="preserve">, </w:t>
+      </w:r>
+      <w:r>
+        <w:t>delete the song</w:t>
+      </w:r>
+    </w:p>
+    <w:p>
+      <w:pPr>
+        <w:pStyle w:val="ListParagraph"/>
+        <w:numPr>
+          <w:ilvl w:val="2"/>
+          <w:numId w:val="2"/>
+        </w:numPr>
+      </w:pPr>
+      <w:r>
+        <w:t xml:space="preserve">Check if the song was </w:t>
+      </w:r>
+      <w:r>
+        <w:t>deleted</w:t>
+      </w:r>
+      <w:r>
+        <w:t>.</w:t>
+      </w:r>
+    </w:p>
+    <w:p>
+      <w:pPr>
+        <w:pStyle w:val="ListParagraph"/>
+        <w:numPr>
+          <w:ilvl w:val="3"/>
+          <w:numId w:val="2"/>
+        </w:numPr>
+      </w:pPr>
+      <w:r>
+        <w:t xml:space="preserve">If </w:t>
+      </w:r>
+      <w:r>
+        <w:t>deleted</w:t>
+      </w:r>
+      <w:r>
+        <w:t xml:space="preserve"> return </w:t>
+      </w:r>
+      <w:r>
+        <w:t>song deleted</w:t>
+      </w:r>
+    </w:p>
+    <w:p>
+      <w:pPr>
+        <w:pStyle w:val="ListParagraph"/>
+        <w:numPr>
+          <w:ilvl w:val="3"/>
+          <w:numId w:val="2"/>
+        </w:numPr>
+      </w:pPr>
+      <w:r>
+        <w:t xml:space="preserve">Otherwise return </w:t>
+      </w:r>
+      <w:r>
+        <w:t>song not deleted</w:t>
+      </w:r>
+    </w:p>
+    <w:p>
+      <w:pPr>
+        <w:pStyle w:val="ListParagraph"/>
+        <w:numPr>
+          <w:ilvl w:val="1"/>
+          <w:numId w:val="2"/>
+        </w:numPr>
+      </w:pPr>
+      <w:r>
+        <w:t xml:space="preserve">Define a method </w:t>
+      </w:r>
+      <w:r>
+        <w:t>display_all_songs</w:t>
+      </w:r>
+      <w:r>
+        <w:t>(self) -&gt; Union[</w:t>
+      </w:r>
+      <w:proofErr w:type="spellStart"/>
+      <w:proofErr w:type="gramStart"/>
+      <w:r>
+        <w:t>str,Dict</w:t>
+      </w:r>
+      <w:proofErr w:type="spellEnd"/>
+      <w:proofErr w:type="gramEnd"/>
+      <w:r>
+        <w:t>]:</w:t>
+      </w:r>
+    </w:p>
+    <w:p>
+      <w:pPr>
+        <w:pStyle w:val="ListParagraph"/>
+        <w:numPr>
+          <w:ilvl w:val="2"/>
+          <w:numId w:val="2"/>
+        </w:numPr>
+      </w:pPr>
+      <w:r>
+        <w:t xml:space="preserve">This method returns all songs </w:t>
+      </w:r>
+      <w:proofErr w:type="gramStart"/>
+      <w:r>
+        <w:t>in</w:t>
+      </w:r>
+      <w:proofErr w:type="gramEnd"/>
+      <w:r>
+        <w:t xml:space="preserve"> a user's library.</w:t>
+      </w:r>
+    </w:p>
+    <w:p>
+      <w:pPr>
+        <w:pStyle w:val="ListParagraph"/>
+        <w:numPr>
+          <w:ilvl w:val="2"/>
+          <w:numId w:val="2"/>
+        </w:numPr>
+      </w:pPr>
+      <w:r>
+        <w:t>If the library is empty</w:t>
+      </w:r>
+    </w:p>
+    <w:p>
+      <w:pPr>
+        <w:pStyle w:val="ListParagraph"/>
+        <w:numPr>
+          <w:ilvl w:val="3"/>
+          <w:numId w:val="2"/>
+        </w:numPr>
+      </w:pPr>
+      <w:r>
+        <w:t>Return library is empty</w:t>
+      </w:r>
+    </w:p>
+    <w:p>
+      <w:pPr>
+        <w:pStyle w:val="ListParagraph"/>
+        <w:numPr>
+          <w:ilvl w:val="2"/>
+          <w:numId w:val="2"/>
+        </w:numPr>
+      </w:pPr>
+      <w:r>
+        <w:t>Otherwise, return the music library dictionary.</w:t>
+      </w:r>
+    </w:p>
+    <w:p>
+      <w:pPr>
+        <w:pStyle w:val="ListParagraph"/>
+        <w:numPr>
+          <w:ilvl w:val="0"/>
+          <w:numId w:val="2"/>
+        </w:numPr>
+      </w:pPr>
+      <w:r>
+        <w:lastRenderedPageBreak/>
+        <w:t>Define a class UserInput</w:t>
+      </w:r>
+      <w:r>
+        <w:t>:</w:t>
+      </w:r>
+    </w:p>
+    <w:p>
+      <w:pPr>
+        <w:pStyle w:val="ListParagraph"/>
+        <w:numPr>
+          <w:ilvl w:val="1"/>
+          <w:numId w:val="2"/>
+        </w:numPr>
+      </w:pPr>
+      <w:r>
+        <w:t>This class handles user input validation and returns by interacting with the MusicUser class.</w:t>
+      </w:r>
+    </w:p>
+    <w:p>
+      <w:pPr>
+        <w:pStyle w:val="ListParagraph"/>
+        <w:numPr>
+          <w:ilvl w:val="1"/>
+          <w:numId w:val="2"/>
+        </w:numPr>
+      </w:pPr>
+      <w:r>
+        <w:t xml:space="preserve">Define a method </w:t>
+      </w:r>
+      <w:r>
+        <w:t>get_</w:t>
+      </w:r>
+      <w:proofErr w:type="gramStart"/>
+      <w:r>
+        <w:t>input(</w:t>
+      </w:r>
+      <w:proofErr w:type="gramEnd"/>
+      <w:r>
+        <w:t>self, input_message: str) -&gt; str:</w:t>
+      </w:r>
+    </w:p>
+    <w:p>
+      <w:pPr>
+        <w:pStyle w:val="ListParagraph"/>
+        <w:numPr>
+          <w:ilvl w:val="2"/>
+          <w:numId w:val="2"/>
+        </w:numPr>
+      </w:pPr>
+      <w:r>
+        <w:t>This method gets user input using a custom message.</w:t>
+      </w:r>
+    </w:p>
+    <w:p>
+      <w:pPr>
+        <w:pStyle w:val="ListParagraph"/>
+        <w:numPr>
+          <w:ilvl w:val="2"/>
+          <w:numId w:val="2"/>
+        </w:numPr>
+      </w:pPr>
+      <w:r>
+        <w:t>While loop</w:t>
+      </w:r>
+    </w:p>
+    <w:p>
+      <w:pPr>
+        <w:pStyle w:val="ListParagraph"/>
+        <w:numPr>
+          <w:ilvl w:val="3"/>
+          <w:numId w:val="2"/>
+        </w:numPr>
+      </w:pPr>
+      <w:r>
+        <w:t>Ask user for input.</w:t>
+      </w:r>
+    </w:p>
+    <w:p>
+      <w:pPr>
+        <w:pStyle w:val="ListParagraph"/>
+        <w:numPr>
+          <w:ilvl w:val="3"/>
+          <w:numId w:val="2"/>
+        </w:numPr>
+      </w:pPr>
+      <w:r>
+        <w:t>If input is empty</w:t>
+      </w:r>
+      <w:r>
+        <w:t>,</w:t>
+      </w:r>
+      <w:r>
+        <w:t xml:space="preserve"> tell user input cannot be empty</w:t>
+      </w:r>
+    </w:p>
+    <w:p>
+      <w:pPr>
+        <w:pStyle w:val="ListParagraph"/>
+        <w:numPr>
+          <w:ilvl w:val="3"/>
+          <w:numId w:val="2"/>
+        </w:numPr>
+      </w:pPr>
+      <w:r>
+        <w:t>Otherwise return the user input</w:t>
+      </w:r>
+    </w:p>
+    <w:p>
+      <w:pPr>
+        <w:pStyle w:val="ListParagraph"/>
+        <w:numPr>
+          <w:ilvl w:val="1"/>
+          <w:numId w:val="2"/>
+        </w:numPr>
+      </w:pPr>
+      <w:r>
+        <w:t xml:space="preserve">Define a method </w:t>
+      </w:r>
+      <w:r>
+        <w:t>handle_add_user(self) -&gt; object:</w:t>
+      </w:r>
+    </w:p>
+    <w:p>
+      <w:pPr>
+        <w:pStyle w:val="ListParagraph"/>
+        <w:numPr>
+          <w:ilvl w:val="2"/>
+          <w:numId w:val="2"/>
+        </w:numPr>
+      </w:pPr>
+      <w:r>
+        <w:t xml:space="preserve">This method uses </w:t>
+      </w:r>
+      <w:r>
+        <w:t>MusicUser</w:t>
+      </w:r>
+      <w:r>
+        <w:t xml:space="preserve"> </w:t>
+      </w:r>
+      <w:proofErr w:type="gramStart"/>
+      <w:r>
+        <w:t>object</w:t>
+      </w:r>
+      <w:proofErr w:type="gramEnd"/>
+      <w:r>
+        <w:t xml:space="preserve"> and input to create a user.</w:t>
+      </w:r>
+    </w:p>
+    <w:p>
+      <w:pPr>
+        <w:pStyle w:val="ListParagraph"/>
+        <w:numPr>
+          <w:ilvl w:val="2"/>
+          <w:numId w:val="2"/>
+        </w:numPr>
+      </w:pPr>
+      <w:r>
+        <w:t xml:space="preserve">Use </w:t>
+      </w:r>
+      <w:proofErr w:type="gramStart"/>
+      <w:r>
+        <w:t xml:space="preserve">the </w:t>
+      </w:r>
+      <w:r>
+        <w:t xml:space="preserve"> get</w:t>
+      </w:r>
+      <w:proofErr w:type="gramEnd"/>
+      <w:r>
+        <w:t>_input method</w:t>
+      </w:r>
+      <w:r>
+        <w:t xml:space="preserve"> to get, first and last name.</w:t>
+      </w:r>
+    </w:p>
+    <w:p>
+      <w:pPr>
+        <w:pStyle w:val="ListParagraph"/>
+        <w:numPr>
+          <w:ilvl w:val="2"/>
+          <w:numId w:val="2"/>
+        </w:numPr>
+      </w:pPr>
+      <w:r>
+        <w:t>Use MusicUser object to create the user</w:t>
+      </w:r>
+    </w:p>
+    <w:p>
+      <w:pPr>
+        <w:pStyle w:val="ListParagraph"/>
+        <w:numPr>
+          <w:ilvl w:val="1"/>
+          <w:numId w:val="2"/>
+        </w:numPr>
+      </w:pPr>
+      <w:r>
+        <w:t xml:space="preserve">Define a method </w:t>
+      </w:r>
+      <w:r>
+        <w:t>handle_change_</w:t>
+      </w:r>
+      <w:proofErr w:type="gramStart"/>
+      <w:r>
+        <w:t>user(</w:t>
+      </w:r>
+      <w:proofErr w:type="gramEnd"/>
+      <w:r>
+        <w:t>self, user_object: MusicUser, username: str) -&gt; MusicUser:</w:t>
+      </w:r>
+    </w:p>
+    <w:p>
+      <w:pPr>
+        <w:pStyle w:val="ListParagraph"/>
+        <w:numPr>
+          <w:ilvl w:val="2"/>
+          <w:numId w:val="2"/>
+        </w:numPr>
+      </w:pPr>
+      <w:r>
+        <w:t xml:space="preserve">This method uses MusicUser </w:t>
+      </w:r>
+      <w:r>
+        <w:t>object</w:t>
+      </w:r>
+      <w:r>
+        <w:t xml:space="preserve"> </w:t>
+      </w:r>
+      <w:r>
+        <w:t>and username to select a different user.</w:t>
+      </w:r>
+    </w:p>
+    <w:p>
+      <w:pPr>
+        <w:pStyle w:val="ListParagraph"/>
+        <w:numPr>
+          <w:ilvl w:val="2"/>
+          <w:numId w:val="2"/>
+        </w:numPr>
+      </w:pPr>
+      <w:r>
+        <w:t xml:space="preserve">Call change_user method </w:t>
+      </w:r>
+      <w:r>
+        <w:t>from the</w:t>
+      </w:r>
+      <w:r>
+        <w:t xml:space="preserve"> MusicUser object with username to select that user.</w:t>
+      </w:r>
+    </w:p>
+    <w:p>
+      <w:pPr>
+        <w:pStyle w:val="ListParagraph"/>
+        <w:numPr>
+          <w:ilvl w:val="1"/>
+          <w:numId w:val="2"/>
+        </w:numPr>
+      </w:pPr>
+      <w:r>
+        <w:t xml:space="preserve">Define a method </w:t>
+      </w:r>
+      <w:r>
+        <w:t>handle_add_</w:t>
+      </w:r>
+      <w:proofErr w:type="gramStart"/>
+      <w:r>
+        <w:t>song(</w:t>
+      </w:r>
+      <w:proofErr w:type="gramEnd"/>
+      <w:r>
+        <w:t>self, user_object: MusicUser) -&gt; str:</w:t>
+      </w:r>
+    </w:p>
+    <w:p>
+      <w:pPr>
+        <w:pStyle w:val="ListParagraph"/>
+        <w:numPr>
+          <w:ilvl w:val="2"/>
+          <w:numId w:val="2"/>
+        </w:numPr>
+      </w:pPr>
+      <w:r>
+        <w:t>While loop</w:t>
+      </w:r>
+    </w:p>
+    <w:p>
+      <w:pPr>
+        <w:pStyle w:val="ListParagraph"/>
+        <w:numPr>
+          <w:ilvl w:val="3"/>
+          <w:numId w:val="2"/>
+        </w:numPr>
+      </w:pPr>
+      <w:r>
+        <w:t xml:space="preserve">This method uses MusicUser object and </w:t>
+      </w:r>
+      <w:r>
+        <w:t xml:space="preserve">user </w:t>
+      </w:r>
+      <w:r>
+        <w:t xml:space="preserve">input to </w:t>
+      </w:r>
+      <w:r>
+        <w:t xml:space="preserve">add </w:t>
+      </w:r>
+      <w:r>
+        <w:t xml:space="preserve">a </w:t>
+      </w:r>
+      <w:r>
+        <w:t>song</w:t>
+      </w:r>
+      <w:r>
+        <w:t>.</w:t>
+      </w:r>
+    </w:p>
+    <w:p>
+      <w:pPr>
+        <w:pStyle w:val="ListParagraph"/>
+        <w:numPr>
+          <w:ilvl w:val="3"/>
+          <w:numId w:val="2"/>
+        </w:numPr>
+      </w:pPr>
+      <w:r>
+        <w:t xml:space="preserve">Use </w:t>
+      </w:r>
+      <w:proofErr w:type="gramStart"/>
+      <w:r>
+        <w:t>the  get</w:t>
+      </w:r>
+      <w:proofErr w:type="gramEnd"/>
+      <w:r>
+        <w:t>_input method to get</w:t>
+      </w:r>
+      <w:r>
+        <w:t xml:space="preserve"> title, artist and genre</w:t>
+      </w:r>
+    </w:p>
+    <w:p>
+      <w:pPr>
+        <w:pStyle w:val="ListParagraph"/>
+        <w:numPr>
+          <w:ilvl w:val="3"/>
+          <w:numId w:val="2"/>
+        </w:numPr>
+      </w:pPr>
+      <w:r>
+        <w:t xml:space="preserve">Call the </w:t>
+      </w:r>
+      <w:r>
+        <w:t>add_music_to_library</w:t>
+      </w:r>
+      <w:r>
+        <w:t xml:space="preserve"> method from the Musicuser object with the inputs to add song to library.</w:t>
+      </w:r>
+    </w:p>
+    <w:p>
+      <w:pPr>
+        <w:pStyle w:val="ListParagraph"/>
+        <w:numPr>
+          <w:ilvl w:val="3"/>
+          <w:numId w:val="2"/>
+        </w:numPr>
+      </w:pPr>
+      <w:r>
+        <w:t xml:space="preserve">If the song </w:t>
+      </w:r>
+      <w:proofErr w:type="gramStart"/>
+      <w:r>
+        <w:t>already</w:t>
+      </w:r>
+      <w:proofErr w:type="gramEnd"/>
+      <w:r>
+        <w:t xml:space="preserve"> in the library</w:t>
+      </w:r>
+    </w:p>
+    <w:p>
+      <w:pPr>
+        <w:pStyle w:val="ListParagraph"/>
+        <w:numPr>
+          <w:ilvl w:val="4"/>
+          <w:numId w:val="2"/>
+        </w:numPr>
+      </w:pPr>
+      <w:r>
+        <w:t>Tell the user the song exists</w:t>
+      </w:r>
+      <w:r>
+        <w:t xml:space="preserve"> so they try again</w:t>
+      </w:r>
+    </w:p>
+    <w:p>
+      <w:pPr>
+        <w:pStyle w:val="ListParagraph"/>
+        <w:numPr>
+          <w:ilvl w:val="3"/>
+          <w:numId w:val="2"/>
+        </w:numPr>
+      </w:pPr>
+      <w:r>
+        <w:t>If the song could not be added</w:t>
+      </w:r>
+      <w:r>
+        <w:t>,</w:t>
+      </w:r>
+      <w:r>
+        <w:t xml:space="preserve"> tell the user.</w:t>
+      </w:r>
+    </w:p>
+    <w:p>
+      <w:pPr>
+        <w:pStyle w:val="ListParagraph"/>
+        <w:numPr>
+          <w:ilvl w:val="3"/>
+          <w:numId w:val="2"/>
+        </w:numPr>
+      </w:pPr>
+      <w:r>
+        <w:t>Otherwise, return song added confirmation.</w:t>
+      </w:r>
+    </w:p>
+    <w:p>
+      <w:pPr>
+        <w:pStyle w:val="ListParagraph"/>
+        <w:numPr>
+          <w:ilvl w:val="1"/>
+          <w:numId w:val="2"/>
+        </w:numPr>
+      </w:pPr>
+      <w:r>
+        <w:t xml:space="preserve">Define a method </w:t>
+      </w:r>
+      <w:r>
+        <w:t>handle_retrieve_song_</w:t>
+      </w:r>
+      <w:proofErr w:type="gramStart"/>
+      <w:r>
+        <w:t>details(</w:t>
+      </w:r>
+      <w:proofErr w:type="gramEnd"/>
+      <w:r>
+        <w:t>self, user_object: MusicUser) -&gt; Dict:</w:t>
+      </w:r>
+    </w:p>
+    <w:p>
+      <w:pPr>
+        <w:pStyle w:val="ListParagraph"/>
+        <w:numPr>
+          <w:ilvl w:val="2"/>
+          <w:numId w:val="2"/>
+        </w:numPr>
+      </w:pPr>
+      <w:r>
+        <w:t xml:space="preserve">This method uses MusicUser object and user input to retrieve </w:t>
+      </w:r>
+    </w:p>
+    <w:p>
+      <w:pPr>
+        <w:pStyle w:val="ListParagraph"/>
+        <w:numPr>
+          <w:ilvl w:val="2"/>
+          <w:numId w:val="2"/>
+        </w:numPr>
+      </w:pPr>
+      <w:r>
+        <w:t>While loop.</w:t>
+      </w:r>
+    </w:p>
+    <w:p>
+      <w:pPr>
+        <w:pStyle w:val="ListParagraph"/>
+        <w:numPr>
+          <w:ilvl w:val="3"/>
+          <w:numId w:val="2"/>
+        </w:numPr>
+      </w:pPr>
+      <w:r>
+        <w:t xml:space="preserve">This method uses MusicUser object and </w:t>
+      </w:r>
+      <w:r>
+        <w:t xml:space="preserve">user </w:t>
+      </w:r>
+      <w:r>
+        <w:t xml:space="preserve">input to </w:t>
+      </w:r>
+      <w:r>
+        <w:t>retrieve song details</w:t>
+      </w:r>
+      <w:r>
+        <w:t>.</w:t>
+      </w:r>
+    </w:p>
+    <w:p>
+      <w:pPr>
+        <w:pStyle w:val="ListParagraph"/>
+        <w:numPr>
+          <w:ilvl w:val="3"/>
+          <w:numId w:val="2"/>
+        </w:numPr>
+      </w:pPr>
+      <w:r>
+        <w:t xml:space="preserve">Use </w:t>
+      </w:r>
+      <w:r>
+        <w:t>the get</w:t>
+      </w:r>
+      <w:r>
+        <w:t>_input method to get title</w:t>
+      </w:r>
+      <w:r>
+        <w:t>.</w:t>
+      </w:r>
+    </w:p>
+    <w:p>
+      <w:pPr>
+        <w:pStyle w:val="ListParagraph"/>
+        <w:numPr>
+          <w:ilvl w:val="3"/>
+          <w:numId w:val="2"/>
+        </w:numPr>
+      </w:pPr>
+      <w:r>
+        <w:lastRenderedPageBreak/>
+        <w:t xml:space="preserve">Call the </w:t>
+      </w:r>
+      <w:r>
+        <w:t>retrieve_song_details</w:t>
+      </w:r>
+      <w:r>
+        <w:t xml:space="preserve"> method from the Musicuser object with the input </w:t>
+      </w:r>
+      <w:r>
+        <w:t>get the song details</w:t>
+      </w:r>
+      <w:r>
+        <w:t>.</w:t>
+      </w:r>
+    </w:p>
+    <w:p>
+      <w:pPr>
+        <w:pStyle w:val="ListParagraph"/>
+        <w:numPr>
+          <w:ilvl w:val="3"/>
+          <w:numId w:val="2"/>
+        </w:numPr>
+      </w:pPr>
+      <w:r>
+        <w:t>If the song was not found</w:t>
+      </w:r>
+    </w:p>
+    <w:p>
+      <w:pPr>
+        <w:pStyle w:val="ListParagraph"/>
+        <w:numPr>
+          <w:ilvl w:val="4"/>
+          <w:numId w:val="2"/>
+        </w:numPr>
+      </w:pPr>
+      <w:r>
+        <w:t>Tell the user so they will try again</w:t>
+      </w:r>
+    </w:p>
+    <w:p>
+      <w:pPr>
+        <w:pStyle w:val="ListParagraph"/>
+        <w:numPr>
+          <w:ilvl w:val="3"/>
+          <w:numId w:val="2"/>
+        </w:numPr>
+      </w:pPr>
+      <w:r>
+        <w:t>Otherwise</w:t>
+      </w:r>
+      <w:r>
+        <w:t>,</w:t>
+      </w:r>
+      <w:r>
+        <w:t xml:space="preserve"> return the song details</w:t>
+      </w:r>
+    </w:p>
+    <w:p>
+      <w:pPr>
+        <w:pStyle w:val="ListParagraph"/>
+        <w:numPr>
+          <w:ilvl w:val="1"/>
+          <w:numId w:val="2"/>
+        </w:numPr>
+      </w:pPr>
+      <w:r>
+        <w:t xml:space="preserve">Define a method </w:t>
+      </w:r>
+      <w:r>
+        <w:t>handle_update_</w:t>
+      </w:r>
+      <w:proofErr w:type="gramStart"/>
+      <w:r>
+        <w:t>song(</w:t>
+      </w:r>
+      <w:proofErr w:type="gramEnd"/>
+      <w:r>
+        <w:t>self, user_object: MusicUser) -&gt; str:</w:t>
+      </w:r>
+    </w:p>
+    <w:p>
+      <w:pPr>
+        <w:pStyle w:val="ListParagraph"/>
+        <w:numPr>
+          <w:ilvl w:val="2"/>
+          <w:numId w:val="2"/>
+        </w:numPr>
+      </w:pPr>
+      <w:r>
+        <w:t>This method uses the</w:t>
+      </w:r>
+      <w:r>
+        <w:t xml:space="preserve"> MusicUser object and</w:t>
+      </w:r>
+      <w:r>
+        <w:t xml:space="preserve"> title to select a song for updating</w:t>
+      </w:r>
+    </w:p>
+    <w:p>
+      <w:pPr>
+        <w:pStyle w:val="ListParagraph"/>
+        <w:numPr>
+          <w:ilvl w:val="3"/>
+          <w:numId w:val="2"/>
+        </w:numPr>
+      </w:pPr>
+      <w:r>
+        <w:t>While loop.</w:t>
+      </w:r>
+    </w:p>
+    <w:p>
+      <w:pPr>
+        <w:pStyle w:val="ListParagraph"/>
+        <w:numPr>
+          <w:ilvl w:val="4"/>
+          <w:numId w:val="2"/>
+        </w:numPr>
+      </w:pPr>
+      <w:r>
+        <w:t xml:space="preserve">Use </w:t>
+      </w:r>
+      <w:r>
+        <w:t>the get</w:t>
+      </w:r>
+      <w:r>
+        <w:t>_input method to get title.</w:t>
+      </w:r>
+    </w:p>
+    <w:p>
+      <w:pPr>
+        <w:pStyle w:val="ListParagraph"/>
+        <w:numPr>
+          <w:ilvl w:val="4"/>
+          <w:numId w:val="2"/>
+        </w:numPr>
+      </w:pPr>
+      <w:r>
+        <w:t xml:space="preserve">If the song is not in the library </w:t>
+      </w:r>
+    </w:p>
+    <w:p>
+      <w:pPr>
+        <w:pStyle w:val="ListParagraph"/>
+        <w:numPr>
+          <w:ilvl w:val="5"/>
+          <w:numId w:val="2"/>
+        </w:numPr>
+      </w:pPr>
+      <w:r>
+        <w:t>Tell the user so they will try again</w:t>
+      </w:r>
+    </w:p>
+    <w:p>
+      <w:pPr>
+        <w:pStyle w:val="ListParagraph"/>
+        <w:numPr>
+          <w:ilvl w:val="4"/>
+          <w:numId w:val="2"/>
+        </w:numPr>
+      </w:pPr>
+      <w:r>
+        <w:t>Otherwise get the user input for artist and genre.</w:t>
+      </w:r>
+    </w:p>
+    <w:p>
+      <w:pPr>
+        <w:pStyle w:val="ListParagraph"/>
+        <w:numPr>
+          <w:ilvl w:val="4"/>
+          <w:numId w:val="2"/>
+        </w:numPr>
+      </w:pPr>
+      <w:r>
+        <w:t>Use the inputs to update the artist and genre of the song in the library.</w:t>
+      </w:r>
+    </w:p>
+    <w:p>
+      <w:pPr>
+        <w:pStyle w:val="ListParagraph"/>
+        <w:numPr>
+          <w:ilvl w:val="4"/>
+          <w:numId w:val="2"/>
+        </w:numPr>
+      </w:pPr>
+      <w:r>
+        <w:t>If the song was not updated</w:t>
+      </w:r>
+    </w:p>
+    <w:p>
+      <w:pPr>
+        <w:pStyle w:val="ListParagraph"/>
+        <w:numPr>
+          <w:ilvl w:val="5"/>
+          <w:numId w:val="2"/>
+        </w:numPr>
+      </w:pPr>
+      <w:r>
+        <w:t>Tell the user so they will try again</w:t>
+      </w:r>
+    </w:p>
+    <w:p>
+      <w:pPr>
+        <w:pStyle w:val="ListParagraph"/>
+        <w:numPr>
+          <w:ilvl w:val="4"/>
+          <w:numId w:val="2"/>
+        </w:numPr>
+      </w:pPr>
+      <w:r>
+        <w:t>Otherwise return update confirmation.</w:t>
+      </w:r>
+    </w:p>
+    <w:p>
+      <w:pPr>
+        <w:pStyle w:val="ListParagraph"/>
+        <w:numPr>
+          <w:ilvl w:val="1"/>
+          <w:numId w:val="2"/>
+        </w:numPr>
+      </w:pPr>
+      <w:r>
+        <w:t xml:space="preserve">Define a method </w:t>
+      </w:r>
+      <w:r>
+        <w:t>handle_delete_</w:t>
+      </w:r>
+      <w:proofErr w:type="gramStart"/>
+      <w:r>
+        <w:t>song(</w:t>
+      </w:r>
+      <w:proofErr w:type="gramEnd"/>
+      <w:r>
+        <w:t>self, user_object: MusicUser) -&gt; str:</w:t>
+      </w:r>
+    </w:p>
+    <w:p>
+      <w:pPr>
+        <w:pStyle w:val="ListParagraph"/>
+        <w:numPr>
+          <w:ilvl w:val="2"/>
+          <w:numId w:val="2"/>
+        </w:numPr>
+      </w:pPr>
+      <w:r>
+        <w:t xml:space="preserve">This method uses MusicUser object and user input to </w:t>
+      </w:r>
+      <w:r>
+        <w:t>delete a song.</w:t>
+      </w:r>
+      <w:r>
+        <w:t xml:space="preserve"> </w:t>
+      </w:r>
+    </w:p>
+    <w:p>
+      <w:pPr>
+        <w:pStyle w:val="ListParagraph"/>
+        <w:numPr>
+          <w:ilvl w:val="2"/>
+          <w:numId w:val="2"/>
+        </w:numPr>
+      </w:pPr>
+      <w:r>
+        <w:t>While loop</w:t>
+      </w:r>
+    </w:p>
+    <w:p>
+      <w:pPr>
+        <w:pStyle w:val="ListParagraph"/>
+        <w:numPr>
+          <w:ilvl w:val="3"/>
+          <w:numId w:val="2"/>
+        </w:numPr>
+      </w:pPr>
+      <w:r>
+        <w:t>Use the get_input method to get title</w:t>
+      </w:r>
+      <w:r>
+        <w:t>.</w:t>
+      </w:r>
+    </w:p>
+    <w:p>
+      <w:pPr>
+        <w:pStyle w:val="ListParagraph"/>
+        <w:numPr>
+          <w:ilvl w:val="3"/>
+          <w:numId w:val="2"/>
+        </w:numPr>
+      </w:pPr>
+      <w:r>
+        <w:t>If the song is not in the library.</w:t>
+      </w:r>
+    </w:p>
+    <w:p>
+      <w:pPr>
+        <w:pStyle w:val="ListParagraph"/>
+        <w:numPr>
+          <w:ilvl w:val="4"/>
+          <w:numId w:val="2"/>
+        </w:numPr>
+      </w:pPr>
+      <w:r>
+        <w:t>Tell the user so they will try again</w:t>
+      </w:r>
+      <w:r>
+        <w:t>.</w:t>
+      </w:r>
+    </w:p>
+    <w:p>
+      <w:pPr>
+        <w:pStyle w:val="ListParagraph"/>
+        <w:numPr>
+          <w:ilvl w:val="3"/>
+          <w:numId w:val="2"/>
+        </w:numPr>
+      </w:pPr>
+      <w:r>
+        <w:t>Otherwise, delete the song.</w:t>
+      </w:r>
+    </w:p>
+    <w:p>
+      <w:pPr>
+        <w:pStyle w:val="ListParagraph"/>
+        <w:numPr>
+          <w:ilvl w:val="3"/>
+          <w:numId w:val="2"/>
+        </w:numPr>
+      </w:pPr>
+      <w:r>
+        <w:t xml:space="preserve">If the song was not deleted </w:t>
+      </w:r>
+    </w:p>
+    <w:p>
+      <w:pPr>
+        <w:pStyle w:val="ListParagraph"/>
+        <w:numPr>
+          <w:ilvl w:val="4"/>
+          <w:numId w:val="2"/>
+        </w:numPr>
+      </w:pPr>
+      <w:r>
+        <w:t>Tell the user so they will try again</w:t>
+      </w:r>
+    </w:p>
+    <w:p>
+      <w:pPr>
+        <w:pStyle w:val="ListParagraph"/>
+        <w:numPr>
+          <w:ilvl w:val="3"/>
+          <w:numId w:val="2"/>
+        </w:numPr>
+      </w:pPr>
+      <w:r>
+        <w:t>Otherwise, deletion confirmation.</w:t>
+      </w:r>
+    </w:p>
+    <w:p>
+      <w:pPr>
+        <w:pStyle w:val="ListParagraph"/>
+        <w:numPr>
+          <w:ilvl w:val="1"/>
+          <w:numId w:val="2"/>
+        </w:numPr>
+      </w:pPr>
+      <w:r>
+        <w:t xml:space="preserve">Define a method </w:t>
+      </w:r>
+      <w:r>
+        <w:t>handle_display_all_</w:t>
+      </w:r>
+      <w:proofErr w:type="gramStart"/>
+      <w:r>
+        <w:t>songs(</w:t>
+      </w:r>
+      <w:proofErr w:type="gramEnd"/>
+      <w:r>
+        <w:t xml:space="preserve">self, user_object: MusicUser) -&gt; </w:t>
+      </w:r>
+      <w:proofErr w:type="gramStart"/>
+      <w:r>
+        <w:t>Union[Dict,str</w:t>
+      </w:r>
+      <w:proofErr w:type="gramEnd"/>
+      <w:r>
+        <w:t>]:</w:t>
+      </w:r>
+    </w:p>
+    <w:p>
+      <w:pPr>
+        <w:pStyle w:val="ListParagraph"/>
+        <w:numPr>
+          <w:ilvl w:val="2"/>
+          <w:numId w:val="2"/>
+        </w:numPr>
+      </w:pPr>
+      <w:r>
+        <w:t xml:space="preserve"> This method takes no input and returns all songs </w:t>
+      </w:r>
+      <w:proofErr w:type="gramStart"/>
+      <w:r>
+        <w:t>in</w:t>
+      </w:r>
+      <w:proofErr w:type="gramEnd"/>
+      <w:r>
+        <w:t xml:space="preserve"> the user library. </w:t>
+      </w:r>
+    </w:p>
+    <w:p>
+      <w:pPr>
+        <w:pStyle w:val="ListParagraph"/>
+        <w:numPr>
+          <w:ilvl w:val="2"/>
+          <w:numId w:val="2"/>
+        </w:numPr>
+      </w:pPr>
+      <w:r>
+        <w:t xml:space="preserve">Returns the </w:t>
+      </w:r>
+      <w:proofErr w:type="gramStart"/>
+      <w:r>
+        <w:t>users music</w:t>
+      </w:r>
+      <w:proofErr w:type="gramEnd"/>
+      <w:r>
+        <w:t xml:space="preserve"> collection.</w:t>
+      </w:r>
+    </w:p>
+    <w:p>
+      <w:pPr>
+        <w:pStyle w:val="ListParagraph"/>
+        <w:numPr>
+          <w:ilvl w:val="3"/>
+          <w:numId w:val="2"/>
+        </w:numPr>
+      </w:pPr>
+      <w:r>
+        <w:t>A dictionary if there are songs</w:t>
+      </w:r>
+    </w:p>
+    <w:p>
+      <w:pPr>
+        <w:pStyle w:val="ListParagraph"/>
+        <w:numPr>
+          <w:ilvl w:val="3"/>
+          <w:numId w:val="2"/>
+        </w:numPr>
+      </w:pPr>
+      <w:r>
+        <w:t xml:space="preserve">A </w:t>
+      </w:r>
+      <w:proofErr w:type="gramStart"/>
+      <w:r>
+        <w:t>collection</w:t>
+      </w:r>
+      <w:proofErr w:type="gramEnd"/>
+      <w:r>
+        <w:t xml:space="preserve"> empty </w:t>
+      </w:r>
+      <w:proofErr w:type="gramStart"/>
+      <w:r>
+        <w:t>message</w:t>
+      </w:r>
+      <w:proofErr w:type="gramEnd"/>
+      <w:r>
+        <w:t xml:space="preserve"> if it is empty.</w:t>
+      </w:r>
+    </w:p>
+    <w:p>
+      <w:pPr>
+        <w:pStyle w:val="ListParagraph"/>
+        <w:numPr>
+          <w:ilvl w:val="0"/>
+          <w:numId w:val="2"/>
+        </w:numPr>
+      </w:pPr>
+      <w:r>
+        <w:t>Define a class UserMenu:</w:t>
+      </w:r>
+    </w:p>
+    <w:p>
+      <w:pPr>
+        <w:pStyle w:val="ListParagraph"/>
+        <w:numPr>
+          <w:ilvl w:val="1"/>
+          <w:numId w:val="2"/>
+        </w:numPr>
+      </w:pPr>
+      <w:bookmarkStart w:id="0" w:name="_Hlk200567897"/>
+      <w:r>
+        <w:t xml:space="preserve">The </w:t>
+      </w:r>
+      <w:proofErr w:type="gramStart"/>
+      <w:r>
+        <w:t>construct</w:t>
+      </w:r>
+      <w:proofErr w:type="gramEnd"/>
+      <w:r>
+        <w:tab/>
+        <w:t xml:space="preserve">or takes </w:t>
+      </w:r>
+      <w:r>
+        <w:t>no input and</w:t>
+      </w:r>
+      <w:r>
+        <w:t xml:space="preserve"> initializes the following.</w:t>
+      </w:r>
+    </w:p>
+    <w:bookmarkEnd w:id="0"/>
+    <w:p>
+      <w:pPr>
+        <w:pStyle w:val="ListParagraph"/>
+        <w:numPr>
+          <w:ilvl w:val="2"/>
+          <w:numId w:val="2"/>
+        </w:numPr>
+      </w:pPr>
+      <w:r>
+        <w:t>A list of main menu options.</w:t>
+      </w:r>
+    </w:p>
+    <w:p>
+      <w:pPr>
+        <w:pStyle w:val="ListParagraph"/>
+        <w:numPr>
+          <w:ilvl w:val="2"/>
+          <w:numId w:val="2"/>
+        </w:numPr>
+      </w:pPr>
+      <w:r>
+        <w:t>A list of submenu options.</w:t>
+      </w:r>
+    </w:p>
+    <w:p>
+      <w:pPr>
+        <w:pStyle w:val="ListParagraph"/>
+        <w:numPr>
+          <w:ilvl w:val="1"/>
+          <w:numId w:val="2"/>
+        </w:numPr>
+      </w:pPr>
+      <w:r>
+        <w:lastRenderedPageBreak/>
+        <w:t xml:space="preserve">Define a private method </w:t>
+      </w:r>
+      <w:r>
+        <w:t>__user_</w:t>
+      </w:r>
+      <w:proofErr w:type="gramStart"/>
+      <w:r>
+        <w:t>exists(</w:t>
+      </w:r>
+      <w:proofErr w:type="gramEnd"/>
+      <w:r>
+        <w:t xml:space="preserve">self, user_object: </w:t>
+      </w:r>
+      <w:proofErr w:type="gramStart"/>
+      <w:r>
+        <w:t>Optional[</w:t>
+      </w:r>
+      <w:proofErr w:type="gramEnd"/>
+      <w:r>
+        <w:t>User] = None) -&gt; bool:</w:t>
+      </w:r>
+    </w:p>
+    <w:p>
+      <w:pPr>
+        <w:pStyle w:val="ListParagraph"/>
+        <w:numPr>
+          <w:ilvl w:val="2"/>
+          <w:numId w:val="2"/>
+        </w:numPr>
+      </w:pPr>
+      <w:r>
+        <w:t xml:space="preserve"> This method uses the user object to check if at least one user is in the library.</w:t>
+      </w:r>
+    </w:p>
+    <w:p>
+      <w:pPr>
+        <w:pStyle w:val="ListParagraph"/>
+        <w:numPr>
+          <w:ilvl w:val="2"/>
+          <w:numId w:val="2"/>
+        </w:numPr>
+      </w:pPr>
+      <w:r>
+        <w:t>If the user object is None</w:t>
+      </w:r>
+    </w:p>
+    <w:p>
+      <w:pPr>
+        <w:pStyle w:val="ListParagraph"/>
+        <w:numPr>
+          <w:ilvl w:val="3"/>
+          <w:numId w:val="2"/>
+        </w:numPr>
+      </w:pPr>
+      <w:r>
+        <w:t>Return false</w:t>
+      </w:r>
+    </w:p>
+    <w:p>
+      <w:pPr>
+        <w:pStyle w:val="ListParagraph"/>
+        <w:numPr>
+          <w:ilvl w:val="2"/>
+          <w:numId w:val="2"/>
+        </w:numPr>
+      </w:pPr>
+      <w:r>
+        <w:t>If we have at least one user</w:t>
+      </w:r>
+    </w:p>
+    <w:p>
+      <w:pPr>
+        <w:pStyle w:val="ListParagraph"/>
+        <w:numPr>
+          <w:ilvl w:val="3"/>
+          <w:numId w:val="2"/>
+        </w:numPr>
+      </w:pPr>
+      <w:r>
+        <w:t>Return true</w:t>
+      </w:r>
+    </w:p>
+    <w:p>
+      <w:pPr>
+        <w:pStyle w:val="ListParagraph"/>
+        <w:numPr>
+          <w:ilvl w:val="1"/>
+          <w:numId w:val="2"/>
+        </w:numPr>
+      </w:pPr>
+      <w:r>
+        <w:t xml:space="preserve">Define a private method </w:t>
+      </w:r>
+      <w:r>
+        <w:t>def __multiple_users_</w:t>
+      </w:r>
+      <w:proofErr w:type="gramStart"/>
+      <w:r>
+        <w:t>exist(</w:t>
+      </w:r>
+      <w:proofErr w:type="gramEnd"/>
+      <w:r>
+        <w:t xml:space="preserve">self, user_object: </w:t>
+      </w:r>
+      <w:proofErr w:type="gramStart"/>
+      <w:r>
+        <w:t>Optional[</w:t>
+      </w:r>
+      <w:proofErr w:type="gramEnd"/>
+      <w:r>
+        <w:t>User] = None) -&gt; bool:</w:t>
+      </w:r>
+    </w:p>
+    <w:p>
+      <w:pPr>
+        <w:pStyle w:val="ListParagraph"/>
+        <w:numPr>
+          <w:ilvl w:val="2"/>
+          <w:numId w:val="2"/>
+        </w:numPr>
+      </w:pPr>
+      <w:r>
+        <w:t>This method checks if there is more than 1 user.</w:t>
+      </w:r>
+    </w:p>
+    <w:p>
+      <w:pPr>
+        <w:pStyle w:val="ListParagraph"/>
+        <w:numPr>
+          <w:ilvl w:val="2"/>
+          <w:numId w:val="2"/>
+        </w:numPr>
+      </w:pPr>
+      <w:r>
+        <w:t xml:space="preserve">Call </w:t>
+      </w:r>
+      <w:proofErr w:type="gramStart"/>
+      <w:r>
+        <w:t>get</w:t>
+      </w:r>
+      <w:proofErr w:type="gramEnd"/>
+      <w:r>
+        <w:t>_</w:t>
+      </w:r>
+      <w:proofErr w:type="gramStart"/>
+      <w:r>
+        <w:t>users</w:t>
+      </w:r>
+      <w:proofErr w:type="gramEnd"/>
+      <w:r>
+        <w:t xml:space="preserve"> method from the user_object to return all users.</w:t>
+      </w:r>
+    </w:p>
+    <w:p>
+      <w:pPr>
+        <w:pStyle w:val="ListParagraph"/>
+        <w:numPr>
+          <w:ilvl w:val="2"/>
+          <w:numId w:val="2"/>
+        </w:numPr>
+      </w:pPr>
+      <w:r>
+        <w:t>If we have more than one user</w:t>
+      </w:r>
+    </w:p>
+    <w:p>
+      <w:pPr>
+        <w:pStyle w:val="ListParagraph"/>
+        <w:numPr>
+          <w:ilvl w:val="3"/>
+          <w:numId w:val="2"/>
+        </w:numPr>
+      </w:pPr>
+      <w:r>
+        <w:t>Return true</w:t>
+      </w:r>
+    </w:p>
+    <w:p>
+      <w:pPr>
+        <w:pStyle w:val="ListParagraph"/>
+        <w:numPr>
+          <w:ilvl w:val="2"/>
+          <w:numId w:val="2"/>
+        </w:numPr>
+      </w:pPr>
+      <w:r>
+        <w:t xml:space="preserve">If </w:t>
+      </w:r>
+      <w:proofErr w:type="gramStart"/>
+      <w:r>
+        <w:t>user</w:t>
+      </w:r>
+      <w:proofErr w:type="gramEnd"/>
+      <w:r>
+        <w:t xml:space="preserve"> object is none</w:t>
+      </w:r>
+    </w:p>
+    <w:p>
+      <w:pPr>
+        <w:pStyle w:val="ListParagraph"/>
+        <w:numPr>
+          <w:ilvl w:val="3"/>
+          <w:numId w:val="2"/>
+        </w:numPr>
+      </w:pPr>
+      <w:r>
+        <w:t>Return false</w:t>
+      </w:r>
+    </w:p>
+    <w:p>
+      <w:pPr>
+        <w:pStyle w:val="ListParagraph"/>
+        <w:numPr>
+          <w:ilvl w:val="1"/>
+          <w:numId w:val="2"/>
+        </w:numPr>
+      </w:pPr>
+      <w:r>
+        <w:t xml:space="preserve">Define a private method </w:t>
+      </w:r>
+      <w:r>
+        <w:t>def __</w:t>
+      </w:r>
+      <w:proofErr w:type="spellStart"/>
+      <w:r>
+        <w:t>create_temp_</w:t>
+      </w:r>
+      <w:proofErr w:type="gramStart"/>
+      <w:r>
+        <w:t>menu</w:t>
+      </w:r>
+      <w:proofErr w:type="spellEnd"/>
+      <w:r>
+        <w:t>(</w:t>
+      </w:r>
+      <w:proofErr w:type="gramEnd"/>
+      <w:r>
+        <w:t xml:space="preserve">self, </w:t>
+      </w:r>
+      <w:proofErr w:type="spellStart"/>
+      <w:r>
+        <w:t>list_of_options</w:t>
+      </w:r>
+      <w:proofErr w:type="spellEnd"/>
+      <w:r>
+        <w:t>: List) -&gt; List:</w:t>
+      </w:r>
+    </w:p>
+    <w:p>
+      <w:pPr>
+        <w:pStyle w:val="ListParagraph"/>
+        <w:numPr>
+          <w:ilvl w:val="2"/>
+          <w:numId w:val="2"/>
+        </w:numPr>
+      </w:pPr>
+      <w:r>
+        <w:t>This method dynamically assigns numbers to the menu options that have been dynamically selected.</w:t>
+      </w:r>
+    </w:p>
+    <w:p>
+      <w:pPr>
+        <w:pStyle w:val="ListParagraph"/>
+        <w:numPr>
+          <w:ilvl w:val="2"/>
+          <w:numId w:val="2"/>
+        </w:numPr>
+      </w:pPr>
+      <w:r>
+        <w:t>Create an empty list to hold temp menu items.</w:t>
+      </w:r>
+    </w:p>
+    <w:p>
+      <w:pPr>
+        <w:pStyle w:val="ListParagraph"/>
+        <w:numPr>
+          <w:ilvl w:val="2"/>
+          <w:numId w:val="2"/>
+        </w:numPr>
+      </w:pPr>
+      <w:r>
+        <w:t>For loop.</w:t>
+      </w:r>
+    </w:p>
+    <w:p>
+      <w:pPr>
+        <w:pStyle w:val="ListParagraph"/>
+        <w:numPr>
+          <w:ilvl w:val="3"/>
+          <w:numId w:val="2"/>
+        </w:numPr>
+      </w:pPr>
+      <w:r>
+        <w:t xml:space="preserve">Loop through the list of menu options with </w:t>
+      </w:r>
+      <w:proofErr w:type="gramStart"/>
+      <w:r>
+        <w:t>enumerate</w:t>
+      </w:r>
+      <w:proofErr w:type="gramEnd"/>
+      <w:r>
+        <w:t>.</w:t>
+      </w:r>
+    </w:p>
+    <w:p>
+      <w:pPr>
+        <w:pStyle w:val="ListParagraph"/>
+        <w:numPr>
+          <w:ilvl w:val="3"/>
+          <w:numId w:val="2"/>
+        </w:numPr>
+      </w:pPr>
+      <w:r>
+        <w:t>Add 1 to the index</w:t>
+      </w:r>
+    </w:p>
+    <w:p>
+      <w:pPr>
+        <w:pStyle w:val="ListParagraph"/>
+        <w:numPr>
+          <w:ilvl w:val="3"/>
+          <w:numId w:val="2"/>
+        </w:numPr>
+      </w:pPr>
+      <w:r>
+        <w:t>Create a string with the index number and menu item.</w:t>
+      </w:r>
+    </w:p>
+    <w:p>
+      <w:pPr>
+        <w:pStyle w:val="ListParagraph"/>
+        <w:numPr>
+          <w:ilvl w:val="3"/>
+          <w:numId w:val="2"/>
+        </w:numPr>
+      </w:pPr>
+      <w:r>
+        <w:t xml:space="preserve">Append new string with number and menu </w:t>
+      </w:r>
+      <w:proofErr w:type="gramStart"/>
+      <w:r>
+        <w:t>item</w:t>
+      </w:r>
+      <w:proofErr w:type="gramEnd"/>
+      <w:r>
+        <w:t xml:space="preserve"> to empty </w:t>
+      </w:r>
+      <w:proofErr w:type="spellStart"/>
+      <w:r>
+        <w:t>tmp</w:t>
+      </w:r>
+      <w:proofErr w:type="spellEnd"/>
+      <w:r>
+        <w:t xml:space="preserve"> list.</w:t>
+      </w:r>
+    </w:p>
+    <w:p>
+      <w:pPr>
+        <w:pStyle w:val="ListParagraph"/>
+        <w:numPr>
+          <w:ilvl w:val="3"/>
+          <w:numId w:val="2"/>
+        </w:numPr>
+      </w:pPr>
+      <w:r>
+        <w:t>Return the temp list</w:t>
+      </w:r>
+    </w:p>
+    <w:p>
+      <w:pPr>
+        <w:pStyle w:val="ListParagraph"/>
+        <w:numPr>
+          <w:ilvl w:val="1"/>
+          <w:numId w:val="2"/>
+        </w:numPr>
+      </w:pPr>
+      <w:r>
+        <w:t xml:space="preserve">Define a method </w:t>
+      </w:r>
+      <w:r>
+        <w:t xml:space="preserve">def </w:t>
+      </w:r>
+      <w:proofErr w:type="spellStart"/>
+      <w:r>
+        <w:t>display_</w:t>
+      </w:r>
+      <w:proofErr w:type="gramStart"/>
+      <w:r>
+        <w:t>menu</w:t>
+      </w:r>
+      <w:proofErr w:type="spellEnd"/>
+      <w:r>
+        <w:t>(</w:t>
+      </w:r>
+      <w:proofErr w:type="gramEnd"/>
+      <w:r>
+        <w:t xml:space="preserve">self, user_object: </w:t>
+      </w:r>
+      <w:proofErr w:type="gramStart"/>
+      <w:r>
+        <w:t>Optional[</w:t>
+      </w:r>
+      <w:proofErr w:type="gramEnd"/>
+      <w:r>
+        <w:t>User] = None) -&gt; List[str]:</w:t>
+      </w:r>
+    </w:p>
+    <w:p>
+      <w:pPr>
+        <w:pStyle w:val="ListParagraph"/>
+        <w:numPr>
+          <w:ilvl w:val="2"/>
+          <w:numId w:val="2"/>
+        </w:numPr>
+      </w:pPr>
+      <w:r>
+        <w:t>This method selects the menu options to display based on user and music state.</w:t>
+      </w:r>
+    </w:p>
+    <w:p>
+      <w:pPr>
+        <w:pStyle w:val="ListParagraph"/>
+        <w:numPr>
+          <w:ilvl w:val="2"/>
+          <w:numId w:val="2"/>
+        </w:numPr>
+      </w:pPr>
+      <w:r>
+        <w:t>If user doesn’t exist</w:t>
+      </w:r>
+    </w:p>
+    <w:p>
+      <w:pPr>
+        <w:pStyle w:val="ListParagraph"/>
+        <w:numPr>
+          <w:ilvl w:val="3"/>
+          <w:numId w:val="2"/>
+        </w:numPr>
+      </w:pPr>
+      <w:r>
+        <w:t>Create a list of menu items based on that state</w:t>
+      </w:r>
+    </w:p>
+    <w:p>
+      <w:pPr>
+        <w:pStyle w:val="ListParagraph"/>
+        <w:numPr>
+          <w:ilvl w:val="3"/>
+          <w:numId w:val="2"/>
+        </w:numPr>
+      </w:pPr>
+      <w:r>
+        <w:t>Call the create temp menu method to add numbers to the filtered list of menu items.</w:t>
+      </w:r>
+    </w:p>
+    <w:p>
+      <w:pPr>
+        <w:pStyle w:val="ListParagraph"/>
+        <w:numPr>
+          <w:ilvl w:val="3"/>
+          <w:numId w:val="2"/>
+        </w:numPr>
+      </w:pPr>
+      <w:proofErr w:type="gramStart"/>
+      <w:r>
+        <w:t xml:space="preserve">Return </w:t>
+      </w:r>
+      <w:r>
+        <w:t xml:space="preserve"> add</w:t>
+      </w:r>
+      <w:proofErr w:type="gramEnd"/>
+      <w:r>
+        <w:t xml:space="preserve"> user</w:t>
+      </w:r>
+      <w:r>
+        <w:t xml:space="preserve"> </w:t>
+      </w:r>
+      <w:r>
+        <w:t>and exit</w:t>
+      </w:r>
+    </w:p>
+    <w:p>
+      <w:pPr>
+        <w:pStyle w:val="ListParagraph"/>
+        <w:numPr>
+          <w:ilvl w:val="2"/>
+          <w:numId w:val="2"/>
+        </w:numPr>
+      </w:pPr>
+      <w:r>
+        <w:t>If multiple users exist and we do not have any songs in library</w:t>
+      </w:r>
+    </w:p>
+    <w:p>
+      <w:pPr>
+        <w:pStyle w:val="ListParagraph"/>
+        <w:numPr>
+          <w:ilvl w:val="3"/>
+          <w:numId w:val="2"/>
+        </w:numPr>
+      </w:pPr>
+      <w:r>
+        <w:lastRenderedPageBreak/>
+        <w:t>Create a list of menu items based on that state</w:t>
+      </w:r>
+    </w:p>
+    <w:p>
+      <w:pPr>
+        <w:pStyle w:val="ListParagraph"/>
+        <w:numPr>
+          <w:ilvl w:val="3"/>
+          <w:numId w:val="2"/>
+        </w:numPr>
+      </w:pPr>
+      <w:r>
+        <w:t>Call the create temp menu method to add numbers to the filtered list of menu items.</w:t>
+      </w:r>
+    </w:p>
+    <w:p>
+      <w:pPr>
+        <w:pStyle w:val="ListParagraph"/>
+        <w:numPr>
+          <w:ilvl w:val="3"/>
+          <w:numId w:val="2"/>
+        </w:numPr>
+      </w:pPr>
+      <w:proofErr w:type="gramStart"/>
+      <w:r>
+        <w:t xml:space="preserve">Return </w:t>
+      </w:r>
+      <w:r>
+        <w:t xml:space="preserve"> add</w:t>
+      </w:r>
+      <w:proofErr w:type="gramEnd"/>
+      <w:r>
+        <w:t xml:space="preserve"> user,</w:t>
+      </w:r>
+      <w:r>
+        <w:t xml:space="preserve"> change </w:t>
+      </w:r>
+      <w:proofErr w:type="gramStart"/>
+      <w:r>
+        <w:t xml:space="preserve">user, </w:t>
+      </w:r>
+      <w:r>
+        <w:t xml:space="preserve"> add</w:t>
+      </w:r>
+      <w:proofErr w:type="gramEnd"/>
+      <w:r>
+        <w:t xml:space="preserve"> song and exit</w:t>
+      </w:r>
+      <w:r>
+        <w:t>.</w:t>
+      </w:r>
+    </w:p>
+    <w:p>
+      <w:pPr>
+        <w:pStyle w:val="ListParagraph"/>
+        <w:numPr>
+          <w:ilvl w:val="2"/>
+          <w:numId w:val="2"/>
+        </w:numPr>
+      </w:pPr>
+      <w:r>
+        <w:t xml:space="preserve">If a single user exists and </w:t>
+      </w:r>
+      <w:r>
+        <w:t>no songs in library</w:t>
+      </w:r>
+    </w:p>
+    <w:p>
+      <w:pPr>
+        <w:pStyle w:val="ListParagraph"/>
+        <w:numPr>
+          <w:ilvl w:val="3"/>
+          <w:numId w:val="2"/>
+        </w:numPr>
+      </w:pPr>
+      <w:r>
+        <w:t>Create a list of menu items based on that state</w:t>
+      </w:r>
+    </w:p>
+    <w:p>
+      <w:pPr>
+        <w:pStyle w:val="ListParagraph"/>
+        <w:numPr>
+          <w:ilvl w:val="3"/>
+          <w:numId w:val="2"/>
+        </w:numPr>
+      </w:pPr>
+      <w:bookmarkStart w:id="1" w:name="_Hlk200567115"/>
+      <w:r>
+        <w:t>Call the create temp menu method to add numbers to the filtered list of menu items.</w:t>
+      </w:r>
+      <w:bookmarkEnd w:id="1"/>
+    </w:p>
+    <w:p>
+      <w:pPr>
+        <w:pStyle w:val="ListParagraph"/>
+        <w:numPr>
+          <w:ilvl w:val="3"/>
+          <w:numId w:val="2"/>
+        </w:numPr>
+      </w:pPr>
+      <w:proofErr w:type="gramStart"/>
+      <w:r>
+        <w:t xml:space="preserve">Return </w:t>
+      </w:r>
+      <w:r>
+        <w:t xml:space="preserve"> add</w:t>
+      </w:r>
+      <w:proofErr w:type="gramEnd"/>
+      <w:r>
+        <w:t xml:space="preserve"> user, add song and exit</w:t>
+      </w:r>
+      <w:r>
+        <w:t>.</w:t>
+      </w:r>
+    </w:p>
+    <w:p>
+      <w:pPr>
+        <w:pStyle w:val="ListParagraph"/>
+        <w:numPr>
+          <w:ilvl w:val="2"/>
+          <w:numId w:val="2"/>
+        </w:numPr>
+      </w:pPr>
+      <w:r>
+        <w:t>I</w:t>
+      </w:r>
+      <w:r>
+        <w:t>f multiple users exist and we have songs in library</w:t>
+      </w:r>
+    </w:p>
+    <w:p>
+      <w:pPr>
+        <w:pStyle w:val="ListParagraph"/>
+        <w:numPr>
+          <w:ilvl w:val="3"/>
+          <w:numId w:val="2"/>
+        </w:numPr>
+      </w:pPr>
+      <w:r>
+        <w:t>Copy the full menu list.</w:t>
+      </w:r>
+    </w:p>
+    <w:p>
+      <w:pPr>
+        <w:pStyle w:val="ListParagraph"/>
+        <w:numPr>
+          <w:ilvl w:val="3"/>
+          <w:numId w:val="2"/>
+        </w:numPr>
+      </w:pPr>
+      <w:bookmarkStart w:id="2" w:name="_Hlk200567290"/>
+      <w:r>
+        <w:t>Call the create temp menu method to add numbers to the list of menu items</w:t>
+      </w:r>
+      <w:bookmarkEnd w:id="2"/>
+      <w:r>
+        <w:t>.</w:t>
+      </w:r>
+    </w:p>
+    <w:p>
+      <w:pPr>
+        <w:pStyle w:val="ListParagraph"/>
+        <w:numPr>
+          <w:ilvl w:val="3"/>
+          <w:numId w:val="2"/>
+        </w:numPr>
+      </w:pPr>
+      <w:r>
+        <w:t>Return the full menu.</w:t>
+      </w:r>
+    </w:p>
+    <w:p>
+      <w:pPr>
+        <w:pStyle w:val="ListParagraph"/>
+        <w:numPr>
+          <w:ilvl w:val="2"/>
+          <w:numId w:val="2"/>
+        </w:numPr>
+      </w:pPr>
+      <w:r>
+        <w:t>I</w:t>
+      </w:r>
+      <w:r>
+        <w:t>f one user exists and the library has songs.</w:t>
+      </w:r>
+    </w:p>
+    <w:p>
+      <w:pPr>
+        <w:pStyle w:val="ListParagraph"/>
+        <w:numPr>
+          <w:ilvl w:val="3"/>
+          <w:numId w:val="2"/>
+        </w:numPr>
+      </w:pPr>
+      <w:r>
+        <w:t>Copy the full menu list.</w:t>
+      </w:r>
+    </w:p>
+    <w:p>
+      <w:pPr>
+        <w:pStyle w:val="ListParagraph"/>
+        <w:numPr>
+          <w:ilvl w:val="3"/>
+          <w:numId w:val="2"/>
+        </w:numPr>
+      </w:pPr>
+      <w:r>
+        <w:t>Remove the change user option from the list.</w:t>
+      </w:r>
+    </w:p>
+    <w:p>
+      <w:pPr>
+        <w:pStyle w:val="ListParagraph"/>
+        <w:numPr>
+          <w:ilvl w:val="3"/>
+          <w:numId w:val="2"/>
+        </w:numPr>
+      </w:pPr>
+      <w:r>
+        <w:t>Call the create temp menu method to add numbers to the list of menu items</w:t>
+      </w:r>
+      <w:r>
+        <w:t>.</w:t>
+      </w:r>
+    </w:p>
+    <w:p>
+      <w:pPr>
+        <w:pStyle w:val="ListParagraph"/>
+        <w:numPr>
+          <w:ilvl w:val="3"/>
+          <w:numId w:val="2"/>
+        </w:numPr>
+      </w:pPr>
+      <w:r>
+        <w:t>R</w:t>
+      </w:r>
+      <w:r>
+        <w:t>eturn</w:t>
+      </w:r>
+      <w:r>
+        <w:t xml:space="preserve"> the temp list.</w:t>
+      </w:r>
+    </w:p>
+    <w:p>
+      <w:pPr>
+        <w:pStyle w:val="ListParagraph"/>
+        <w:numPr>
+          <w:ilvl w:val="1"/>
+          <w:numId w:val="2"/>
+        </w:numPr>
+      </w:pPr>
+      <w:r>
+        <w:t xml:space="preserve">Define a method </w:t>
+      </w:r>
+      <w:r>
+        <w:t xml:space="preserve">def </w:t>
+      </w:r>
+      <w:proofErr w:type="spellStart"/>
+      <w:r>
+        <w:t>display_sub_</w:t>
+      </w:r>
+      <w:proofErr w:type="gramStart"/>
+      <w:r>
+        <w:t>menu</w:t>
+      </w:r>
+      <w:proofErr w:type="spellEnd"/>
+      <w:r>
+        <w:t>(</w:t>
+      </w:r>
+      <w:proofErr w:type="gramEnd"/>
+      <w:r>
+        <w:t>self, user_object: User) -&gt; List[str]:</w:t>
+      </w:r>
+    </w:p>
+    <w:p>
+      <w:pPr>
+        <w:pStyle w:val="ListParagraph"/>
+        <w:numPr>
+          <w:ilvl w:val="2"/>
+          <w:numId w:val="2"/>
+        </w:numPr>
+      </w:pPr>
+      <w:r>
+        <w:t xml:space="preserve">Displays the </w:t>
+      </w:r>
+      <w:proofErr w:type="spellStart"/>
+      <w:r>
+        <w:t>chnage</w:t>
+      </w:r>
+      <w:proofErr w:type="spellEnd"/>
+      <w:r>
+        <w:t xml:space="preserve"> user submenu</w:t>
+      </w:r>
+    </w:p>
+    <w:p>
+      <w:pPr>
+        <w:pStyle w:val="ListParagraph"/>
+        <w:numPr>
+          <w:ilvl w:val="2"/>
+          <w:numId w:val="2"/>
+        </w:numPr>
+      </w:pPr>
+      <w:r>
+        <w:t>If we have more than one user</w:t>
+      </w:r>
+    </w:p>
+    <w:p>
+      <w:pPr>
+        <w:pStyle w:val="ListParagraph"/>
+        <w:numPr>
+          <w:ilvl w:val="3"/>
+          <w:numId w:val="2"/>
+        </w:numPr>
+      </w:pPr>
+      <w:r>
+        <w:t>Copy the sub menu list</w:t>
+      </w:r>
+    </w:p>
+    <w:p>
+      <w:pPr>
+        <w:pStyle w:val="ListParagraph"/>
+        <w:numPr>
+          <w:ilvl w:val="3"/>
+          <w:numId w:val="2"/>
+        </w:numPr>
+      </w:pPr>
+      <w:bookmarkStart w:id="3" w:name="_Hlk200567822"/>
+      <w:r>
+        <w:t>Call the create temp menu method to add numbers to the filtered list of menu items.</w:t>
+      </w:r>
+      <w:bookmarkEnd w:id="3"/>
+    </w:p>
+    <w:p>
+      <w:pPr>
+        <w:pStyle w:val="ListParagraph"/>
+        <w:numPr>
+          <w:ilvl w:val="3"/>
+          <w:numId w:val="2"/>
+        </w:numPr>
+      </w:pPr>
+      <w:r>
+        <w:t>Return the change user menu options, add user select user</w:t>
+      </w:r>
+    </w:p>
+    <w:p>
+      <w:pPr>
+        <w:pStyle w:val="ListParagraph"/>
+        <w:numPr>
+          <w:ilvl w:val="2"/>
+          <w:numId w:val="2"/>
+        </w:numPr>
+      </w:pPr>
+      <w:r>
+        <w:t>Otherwise, tell the user no other users exist and give them an option to add a user.</w:t>
+      </w:r>
+    </w:p>
+    <w:p>
+      <w:pPr>
+        <w:pStyle w:val="ListParagraph"/>
+        <w:numPr>
+          <w:ilvl w:val="1"/>
+          <w:numId w:val="2"/>
+        </w:numPr>
+      </w:pPr>
+      <w:r>
+        <w:t xml:space="preserve">Define a method </w:t>
+      </w:r>
+      <w:r>
+        <w:t xml:space="preserve">def </w:t>
+      </w:r>
+      <w:proofErr w:type="spellStart"/>
+      <w:r>
+        <w:t>display_user_selection_</w:t>
+      </w:r>
+      <w:proofErr w:type="gramStart"/>
+      <w:r>
+        <w:t>menu</w:t>
+      </w:r>
+      <w:proofErr w:type="spellEnd"/>
+      <w:r>
+        <w:t>(</w:t>
+      </w:r>
+      <w:proofErr w:type="gramEnd"/>
+      <w:r>
+        <w:t xml:space="preserve">self, user_object: </w:t>
+      </w:r>
+      <w:proofErr w:type="gramStart"/>
+      <w:r>
+        <w:t>Optional[</w:t>
+      </w:r>
+      <w:proofErr w:type="gramEnd"/>
+      <w:r>
+        <w:t>User] = None) -&gt; List[str]:</w:t>
+      </w:r>
+    </w:p>
+    <w:p>
+      <w:pPr>
+        <w:pStyle w:val="ListParagraph"/>
+        <w:numPr>
+          <w:ilvl w:val="2"/>
+          <w:numId w:val="2"/>
+        </w:numPr>
+      </w:pPr>
+      <w:r>
+        <w:t>This method d</w:t>
+      </w:r>
+      <w:r>
+        <w:t>isplays the sub menu based on user state and main menu selection</w:t>
+      </w:r>
+      <w:r>
+        <w:t>.</w:t>
+      </w:r>
+    </w:p>
+    <w:p>
+      <w:pPr>
+        <w:pStyle w:val="ListParagraph"/>
+        <w:numPr>
+          <w:ilvl w:val="2"/>
+          <w:numId w:val="2"/>
+        </w:numPr>
+      </w:pPr>
+      <w:r>
+        <w:t>Create an empty list to hold list of users that will be displayed</w:t>
+      </w:r>
+    </w:p>
+    <w:p>
+      <w:pPr>
+        <w:pStyle w:val="ListParagraph"/>
+        <w:numPr>
+          <w:ilvl w:val="2"/>
+          <w:numId w:val="2"/>
+        </w:numPr>
+      </w:pPr>
+      <w:r>
+        <w:t>Instantiate a counter variable set to zero.</w:t>
+      </w:r>
+    </w:p>
+    <w:p>
+      <w:pPr>
+        <w:pStyle w:val="ListParagraph"/>
+        <w:numPr>
+          <w:ilvl w:val="2"/>
+          <w:numId w:val="2"/>
+        </w:numPr>
+      </w:pPr>
+      <w:r>
+        <w:t>For loop</w:t>
+      </w:r>
+    </w:p>
+    <w:p>
+      <w:pPr>
+        <w:pStyle w:val="ListParagraph"/>
+        <w:numPr>
+          <w:ilvl w:val="3"/>
+          <w:numId w:val="2"/>
+        </w:numPr>
+      </w:pPr>
+      <w:r>
+        <w:t xml:space="preserve">Loop through the dictionary </w:t>
+      </w:r>
+      <w:proofErr w:type="gramStart"/>
+      <w:r>
+        <w:t>getting</w:t>
+      </w:r>
+      <w:proofErr w:type="gramEnd"/>
+      <w:r>
+        <w:t xml:space="preserve"> username and user object.</w:t>
+      </w:r>
+    </w:p>
+    <w:p>
+      <w:pPr>
+        <w:pStyle w:val="ListParagraph"/>
+        <w:numPr>
+          <w:ilvl w:val="3"/>
+          <w:numId w:val="2"/>
+        </w:numPr>
+      </w:pPr>
+      <w:r>
+        <w:t>Increment counter by 1</w:t>
+      </w:r>
+    </w:p>
+    <w:p>
+      <w:pPr>
+        <w:pStyle w:val="ListParagraph"/>
+        <w:numPr>
+          <w:ilvl w:val="3"/>
+          <w:numId w:val="2"/>
+        </w:numPr>
+      </w:pPr>
+      <w:r>
+        <w:lastRenderedPageBreak/>
+        <w:t>Append the username to the empty list</w:t>
+      </w:r>
+    </w:p>
+    <w:p>
+      <w:pPr>
+        <w:pStyle w:val="ListParagraph"/>
+        <w:numPr>
+          <w:ilvl w:val="3"/>
+          <w:numId w:val="2"/>
+        </w:numPr>
+      </w:pPr>
+      <w:r>
+        <w:t>Copy the list</w:t>
+      </w:r>
+    </w:p>
+    <w:p>
+      <w:pPr>
+        <w:pStyle w:val="ListParagraph"/>
+        <w:numPr>
+          <w:ilvl w:val="3"/>
+          <w:numId w:val="2"/>
+        </w:numPr>
+      </w:pPr>
+      <w:r>
+        <w:t>Call the create temp menu method to add number</w:t>
+      </w:r>
+      <w:r>
+        <w:t xml:space="preserve"> options</w:t>
+      </w:r>
+      <w:r>
+        <w:t xml:space="preserve"> to the list of </w:t>
+      </w:r>
+      <w:r>
+        <w:t>users</w:t>
+      </w:r>
+      <w:r>
+        <w:t>.</w:t>
+      </w:r>
+    </w:p>
+    <w:p>
+      <w:pPr>
+        <w:pStyle w:val="ListParagraph"/>
+        <w:numPr>
+          <w:ilvl w:val="3"/>
+          <w:numId w:val="2"/>
+        </w:numPr>
+      </w:pPr>
+      <w:r>
+        <w:t>Return the temp list of users.</w:t>
+      </w:r>
+    </w:p>
+    <w:p>
+      <w:pPr>
+        <w:pStyle w:val="ListParagraph"/>
+        <w:numPr>
+          <w:ilvl w:val="0"/>
+          <w:numId w:val="2"/>
+        </w:numPr>
+      </w:pPr>
+      <w:r>
+        <w:t>Define a class Main:</w:t>
+      </w:r>
+    </w:p>
+    <w:p>
+      <w:pPr>
+        <w:pStyle w:val="ListParagraph"/>
+        <w:numPr>
+          <w:ilvl w:val="1"/>
+          <w:numId w:val="2"/>
+        </w:numPr>
+      </w:pPr>
+      <w:r>
+        <w:t xml:space="preserve">The </w:t>
+      </w:r>
+      <w:proofErr w:type="gramStart"/>
+      <w:r>
+        <w:t>construct</w:t>
+      </w:r>
+      <w:proofErr w:type="gramEnd"/>
+      <w:r>
+        <w:tab/>
+        <w:t>or takes no input and initializes the following.</w:t>
+      </w:r>
+    </w:p>
+    <w:p>
+      <w:pPr>
+        <w:pStyle w:val="ListParagraph"/>
+        <w:numPr>
+          <w:ilvl w:val="2"/>
+          <w:numId w:val="2"/>
+        </w:numPr>
+      </w:pPr>
+      <w:r>
+        <w:t>UserMenu object</w:t>
+      </w:r>
+    </w:p>
+    <w:p>
+      <w:pPr>
+        <w:pStyle w:val="ListParagraph"/>
+        <w:numPr>
+          <w:ilvl w:val="2"/>
+          <w:numId w:val="2"/>
+        </w:numPr>
+      </w:pPr>
+      <w:r>
+        <w:t>UserInput object</w:t>
+      </w:r>
+    </w:p>
+    <w:p>
+      <w:pPr>
+        <w:pStyle w:val="ListParagraph"/>
+        <w:numPr>
+          <w:ilvl w:val="2"/>
+          <w:numId w:val="2"/>
+        </w:numPr>
+      </w:pPr>
+      <w:r>
+        <w:t>User counter set to zero</w:t>
+      </w:r>
+    </w:p>
+    <w:p>
+      <w:pPr>
+        <w:pStyle w:val="ListParagraph"/>
+        <w:numPr>
+          <w:ilvl w:val="2"/>
+          <w:numId w:val="2"/>
+        </w:numPr>
+      </w:pPr>
+      <w:r>
+        <w:t xml:space="preserve">Current </w:t>
+      </w:r>
+      <w:proofErr w:type="gramStart"/>
+      <w:r>
+        <w:t>user</w:t>
+      </w:r>
+      <w:proofErr w:type="gramEnd"/>
+      <w:r>
+        <w:t xml:space="preserve"> set to none </w:t>
+      </w:r>
+      <w:r>
+        <w:t>to hold the active user state</w:t>
+      </w:r>
+      <w:r>
+        <w:t xml:space="preserve"> and object.</w:t>
+      </w:r>
+    </w:p>
+    <w:p>
+      <w:pPr>
+        <w:pStyle w:val="ListParagraph"/>
+        <w:numPr>
+          <w:ilvl w:val="2"/>
+          <w:numId w:val="2"/>
+        </w:numPr>
+      </w:pPr>
+      <w:r>
+        <w:t xml:space="preserve">Current </w:t>
+      </w:r>
+      <w:proofErr w:type="gramStart"/>
+      <w:r>
+        <w:t>username  to</w:t>
+      </w:r>
+      <w:proofErr w:type="gramEnd"/>
+      <w:r>
+        <w:t xml:space="preserve"> hold the active user state</w:t>
+      </w:r>
+    </w:p>
+    <w:p>
+      <w:pPr>
+        <w:pStyle w:val="ListParagraph"/>
+        <w:numPr>
+          <w:ilvl w:val="1"/>
+          <w:numId w:val="2"/>
+        </w:numPr>
+      </w:pPr>
+      <w:r>
+        <w:t xml:space="preserve">Define a method </w:t>
+      </w:r>
+      <w:proofErr w:type="spellStart"/>
+      <w:r>
+        <w:t>get_menu_number_</w:t>
+      </w:r>
+      <w:proofErr w:type="gramStart"/>
+      <w:r>
+        <w:t>input</w:t>
+      </w:r>
+      <w:proofErr w:type="spellEnd"/>
+      <w:r>
+        <w:t>(</w:t>
+      </w:r>
+      <w:proofErr w:type="spellStart"/>
+      <w:r>
+        <w:t>self,input</w:t>
+      </w:r>
+      <w:proofErr w:type="gramEnd"/>
+      <w:r>
+        <w:t>_message</w:t>
+      </w:r>
+      <w:proofErr w:type="spellEnd"/>
+      <w:r>
+        <w:t xml:space="preserve">: str, </w:t>
+      </w:r>
+      <w:proofErr w:type="spellStart"/>
+      <w:r>
+        <w:t>num_of_menu_options</w:t>
+      </w:r>
+      <w:proofErr w:type="spellEnd"/>
+      <w:r>
+        <w:t>: int) -&gt; str:</w:t>
+      </w:r>
+    </w:p>
+    <w:p>
+      <w:pPr>
+        <w:pStyle w:val="ListParagraph"/>
+        <w:numPr>
+          <w:ilvl w:val="2"/>
+          <w:numId w:val="2"/>
+        </w:numPr>
+      </w:pPr>
+      <w:r>
+        <w:t>This method gets the number input for the main menu using a custom message and the total number of the menu options.</w:t>
+      </w:r>
+    </w:p>
+    <w:p>
+      <w:pPr>
+        <w:pStyle w:val="ListParagraph"/>
+        <w:numPr>
+          <w:ilvl w:val="2"/>
+          <w:numId w:val="2"/>
+        </w:numPr>
+      </w:pPr>
+      <w:r>
+        <w:t>While loop.</w:t>
+      </w:r>
+    </w:p>
+    <w:p>
+      <w:pPr>
+        <w:pStyle w:val="ListParagraph"/>
+        <w:numPr>
+          <w:ilvl w:val="3"/>
+          <w:numId w:val="2"/>
+        </w:numPr>
+      </w:pPr>
+      <w:r>
+        <w:t>Get user input, strip whitespace and make it lowercase.</w:t>
+      </w:r>
+    </w:p>
+    <w:p>
+      <w:pPr>
+        <w:pStyle w:val="ListParagraph"/>
+        <w:numPr>
+          <w:ilvl w:val="3"/>
+          <w:numId w:val="2"/>
+        </w:numPr>
+      </w:pPr>
+      <w:r>
+        <w:t>If input is empty</w:t>
+      </w:r>
+    </w:p>
+    <w:p>
+      <w:pPr>
+        <w:pStyle w:val="ListParagraph"/>
+        <w:numPr>
+          <w:ilvl w:val="4"/>
+          <w:numId w:val="2"/>
+        </w:numPr>
+      </w:pPr>
+      <w:r>
+        <w:t>Tell the user the input cannot be empty and tell them try again.</w:t>
+      </w:r>
+    </w:p>
+    <w:p>
+      <w:pPr>
+        <w:pStyle w:val="ListParagraph"/>
+        <w:numPr>
+          <w:ilvl w:val="3"/>
+          <w:numId w:val="2"/>
+        </w:numPr>
+      </w:pPr>
+      <w:r>
+        <w:t>If the input is between 1 and the number of menu options.</w:t>
+      </w:r>
+    </w:p>
+    <w:p>
+      <w:pPr>
+        <w:pStyle w:val="ListParagraph"/>
+        <w:numPr>
+          <w:ilvl w:val="4"/>
+          <w:numId w:val="2"/>
+        </w:numPr>
+      </w:pPr>
+      <w:r>
+        <w:t>Return the user input</w:t>
+      </w:r>
+    </w:p>
+    <w:p>
+      <w:pPr>
+        <w:pStyle w:val="ListParagraph"/>
+        <w:numPr>
+          <w:ilvl w:val="3"/>
+          <w:numId w:val="2"/>
+        </w:numPr>
+      </w:pPr>
+      <w:r>
+        <w:t>Otherwise, tell the user to try again.</w:t>
+      </w:r>
+    </w:p>
+    <w:p>
+      <w:pPr>
+        <w:pStyle w:val="ListParagraph"/>
+        <w:numPr>
+          <w:ilvl w:val="1"/>
+          <w:numId w:val="2"/>
+        </w:numPr>
+      </w:pPr>
+      <w:proofErr w:type="spellStart"/>
+      <w:r>
+        <w:t>Defien</w:t>
+      </w:r>
+      <w:proofErr w:type="spellEnd"/>
+      <w:r>
+        <w:t xml:space="preserve"> a method </w:t>
+      </w:r>
+      <w:proofErr w:type="spellStart"/>
+      <w:r>
+        <w:t>format_menu_</w:t>
+      </w:r>
+      <w:proofErr w:type="gramStart"/>
+      <w:r>
+        <w:t>display</w:t>
+      </w:r>
+      <w:proofErr w:type="spellEnd"/>
+      <w:r>
+        <w:t>(</w:t>
+      </w:r>
+      <w:proofErr w:type="spellStart"/>
+      <w:r>
+        <w:t>self,menu</w:t>
+      </w:r>
+      <w:proofErr w:type="gramEnd"/>
+      <w:r>
+        <w:t>_header</w:t>
+      </w:r>
+      <w:proofErr w:type="spellEnd"/>
+      <w:r>
+        <w:t xml:space="preserve">: str, </w:t>
+      </w:r>
+      <w:proofErr w:type="spellStart"/>
+      <w:r>
+        <w:t>current_user</w:t>
+      </w:r>
+      <w:proofErr w:type="spellEnd"/>
+      <w:r>
+        <w:t xml:space="preserve">: str, </w:t>
+      </w:r>
+      <w:proofErr w:type="spellStart"/>
+      <w:r>
+        <w:t>user_menu_object_method</w:t>
+      </w:r>
+      <w:proofErr w:type="spellEnd"/>
+      <w:r>
+        <w:t xml:space="preserve">: object, </w:t>
+      </w:r>
+      <w:proofErr w:type="spellStart"/>
+      <w:r>
+        <w:t>username_header</w:t>
+      </w:r>
+      <w:proofErr w:type="spellEnd"/>
+      <w:r>
+        <w:t xml:space="preserve">: str) -&gt; </w:t>
+      </w:r>
+      <w:proofErr w:type="gramStart"/>
+      <w:r>
+        <w:t>Tuple[</w:t>
+      </w:r>
+      <w:proofErr w:type="spellStart"/>
+      <w:r>
+        <w:t>List,int</w:t>
+      </w:r>
+      <w:proofErr w:type="spellEnd"/>
+      <w:proofErr w:type="gramEnd"/>
+      <w:r>
+        <w:t>]:</w:t>
+      </w:r>
+    </w:p>
+    <w:p>
+      <w:pPr>
+        <w:pStyle w:val="ListParagraph"/>
+        <w:numPr>
+          <w:ilvl w:val="2"/>
+          <w:numId w:val="2"/>
+        </w:numPr>
+      </w:pPr>
+      <w:r>
+        <w:t>This method formats and dynamically displays the correct menu based on state and collects the user’s menu selection input.</w:t>
+      </w:r>
+    </w:p>
+    <w:p>
+      <w:pPr>
+        <w:pStyle w:val="ListParagraph"/>
+        <w:numPr>
+          <w:ilvl w:val="2"/>
+          <w:numId w:val="2"/>
+        </w:numPr>
+      </w:pPr>
+      <w:r>
+        <w:t>Get the list of menu items to display based on the current user state</w:t>
+      </w:r>
+    </w:p>
+    <w:p>
+      <w:pPr>
+        <w:pStyle w:val="ListParagraph"/>
+        <w:numPr>
+          <w:ilvl w:val="2"/>
+          <w:numId w:val="2"/>
+        </w:numPr>
+      </w:pPr>
+      <w:r>
+        <w:t xml:space="preserve">Get the length of the list </w:t>
+      </w:r>
+    </w:p>
+    <w:p>
+      <w:pPr>
+        <w:pStyle w:val="ListParagraph"/>
+        <w:numPr>
+          <w:ilvl w:val="2"/>
+          <w:numId w:val="2"/>
+        </w:numPr>
+      </w:pPr>
+      <w:r>
+        <w:t>Print menu header</w:t>
+      </w:r>
+    </w:p>
+    <w:p>
+      <w:pPr>
+        <w:pStyle w:val="ListParagraph"/>
+        <w:numPr>
+          <w:ilvl w:val="2"/>
+          <w:numId w:val="2"/>
+        </w:numPr>
+      </w:pPr>
+      <w:r>
+        <w:t xml:space="preserve">If current </w:t>
+      </w:r>
+      <w:proofErr w:type="gramStart"/>
+      <w:r>
+        <w:t>user is</w:t>
+      </w:r>
+      <w:proofErr w:type="gramEnd"/>
+      <w:r>
+        <w:t xml:space="preserve"> not none</w:t>
+      </w:r>
+    </w:p>
+    <w:p>
+      <w:pPr>
+        <w:pStyle w:val="ListParagraph"/>
+        <w:numPr>
+          <w:ilvl w:val="3"/>
+          <w:numId w:val="2"/>
+        </w:numPr>
+      </w:pPr>
+      <w:r>
+        <w:t>Print the username header</w:t>
+      </w:r>
+    </w:p>
+    <w:p>
+      <w:pPr>
+        <w:pStyle w:val="ListParagraph"/>
+        <w:numPr>
+          <w:ilvl w:val="2"/>
+          <w:numId w:val="2"/>
+        </w:numPr>
+      </w:pPr>
+      <w:r>
+        <w:t>Print the list of numbered menu options.</w:t>
+      </w:r>
+    </w:p>
+    <w:p>
+      <w:pPr>
+        <w:pStyle w:val="ListParagraph"/>
+        <w:numPr>
+          <w:ilvl w:val="2"/>
+          <w:numId w:val="2"/>
+        </w:numPr>
+      </w:pPr>
+      <w:r>
+        <w:t>Get the menu number the user selected</w:t>
+      </w:r>
+    </w:p>
+    <w:p>
+      <w:pPr>
+        <w:pStyle w:val="ListParagraph"/>
+        <w:numPr>
+          <w:ilvl w:val="2"/>
+          <w:numId w:val="2"/>
+        </w:numPr>
+      </w:pPr>
+      <w:r>
+        <w:t>Subtract one from the selected menu number to get the index for the item in the menu list.</w:t>
+      </w:r>
+    </w:p>
+    <w:p>
+      <w:pPr>
+        <w:pStyle w:val="ListParagraph"/>
+        <w:numPr>
+          <w:ilvl w:val="2"/>
+          <w:numId w:val="2"/>
+        </w:numPr>
+      </w:pPr>
+      <w:r>
+        <w:lastRenderedPageBreak/>
+        <w:t>Return the menu items and the list index</w:t>
+      </w:r>
+    </w:p>
+    <w:p>
+      <w:pPr>
+        <w:pStyle w:val="ListParagraph"/>
+        <w:numPr>
+          <w:ilvl w:val="1"/>
+          <w:numId w:val="2"/>
+        </w:numPr>
+      </w:pPr>
+      <w:r>
+        <w:t xml:space="preserve"> </w:t>
+      </w:r>
+      <w:r>
+        <w:t xml:space="preserve">Define a method </w:t>
+      </w:r>
+      <w:proofErr w:type="spellStart"/>
+      <w:r>
+        <w:t>print_lightsaber</w:t>
+      </w:r>
+      <w:proofErr w:type="spellEnd"/>
+      <w:r>
+        <w:t>(self) -&gt; None:</w:t>
+      </w:r>
+    </w:p>
+    <w:p>
+      <w:pPr>
+        <w:pStyle w:val="ListParagraph"/>
+        <w:numPr>
+          <w:ilvl w:val="2"/>
+          <w:numId w:val="2"/>
+        </w:numPr>
+      </w:pPr>
+      <w:proofErr w:type="gramStart"/>
+      <w:r>
+        <w:t>Thus</w:t>
+      </w:r>
+      <w:proofErr w:type="gramEnd"/>
+      <w:r>
+        <w:t xml:space="preserve"> </w:t>
+      </w:r>
+      <w:proofErr w:type="gramStart"/>
+      <w:r>
+        <w:t>method</w:t>
+      </w:r>
+      <w:proofErr w:type="gramEnd"/>
+      <w:r>
+        <w:t xml:space="preserve"> prints a lightsaber as an easter egg.</w:t>
+      </w:r>
+    </w:p>
+    <w:p>
+      <w:pPr>
+        <w:pStyle w:val="ListParagraph"/>
+        <w:numPr>
+          <w:ilvl w:val="2"/>
+          <w:numId w:val="2"/>
+        </w:numPr>
+      </w:pPr>
+      <w:r>
+        <w:t>Blade as a string</w:t>
+      </w:r>
+    </w:p>
+    <w:p>
+      <w:pPr>
+        <w:pStyle w:val="ListParagraph"/>
+        <w:numPr>
+          <w:ilvl w:val="2"/>
+          <w:numId w:val="2"/>
+        </w:numPr>
+      </w:pPr>
+      <w:r>
+        <w:t>Hilt as a list</w:t>
+      </w:r>
+    </w:p>
+    <w:p>
+      <w:pPr>
+        <w:pStyle w:val="ListParagraph"/>
+        <w:numPr>
+          <w:ilvl w:val="2"/>
+          <w:numId w:val="2"/>
+        </w:numPr>
+      </w:pPr>
+      <w:r>
+        <w:t>For loop</w:t>
+      </w:r>
+    </w:p>
+    <w:p>
+      <w:pPr>
+        <w:pStyle w:val="ListParagraph"/>
+        <w:numPr>
+          <w:ilvl w:val="3"/>
+          <w:numId w:val="2"/>
+        </w:numPr>
+      </w:pPr>
+      <w:r>
+        <w:t>Loop through range 6 make the blade print 6 times for length.</w:t>
+      </w:r>
+    </w:p>
+    <w:p>
+      <w:pPr>
+        <w:pStyle w:val="ListParagraph"/>
+        <w:numPr>
+          <w:ilvl w:val="2"/>
+          <w:numId w:val="2"/>
+        </w:numPr>
+      </w:pPr>
+      <w:r>
+        <w:t>For loop</w:t>
+      </w:r>
+    </w:p>
+    <w:p>
+      <w:pPr>
+        <w:pStyle w:val="ListParagraph"/>
+        <w:numPr>
+          <w:ilvl w:val="3"/>
+          <w:numId w:val="2"/>
+        </w:numPr>
+      </w:pPr>
+      <w:r>
+        <w:t xml:space="preserve">Loop through the hilt list </w:t>
+      </w:r>
+    </w:p>
+    <w:p>
+      <w:pPr>
+        <w:pStyle w:val="ListParagraph"/>
+        <w:numPr>
+          <w:ilvl w:val="4"/>
+          <w:numId w:val="2"/>
+        </w:numPr>
+      </w:pPr>
+      <w:r>
+        <w:t>Printing each line for the hilt</w:t>
+      </w:r>
+    </w:p>
+    <w:p>
+      <w:pPr>
+        <w:pStyle w:val="ListParagraph"/>
+        <w:numPr>
+          <w:ilvl w:val="1"/>
+          <w:numId w:val="2"/>
+        </w:numPr>
+      </w:pPr>
+      <w:r>
+        <w:t xml:space="preserve"> main(self):</w:t>
+      </w:r>
+    </w:p>
+    <w:p>
+      <w:pPr>
+        <w:pStyle w:val="ListParagraph"/>
+        <w:numPr>
+          <w:ilvl w:val="2"/>
+          <w:numId w:val="2"/>
+        </w:numPr>
+      </w:pPr>
+      <w:r>
+        <w:t>This method runs the program</w:t>
+      </w:r>
+    </w:p>
+    <w:p>
+      <w:pPr>
+        <w:pStyle w:val="ListParagraph"/>
+        <w:numPr>
+          <w:ilvl w:val="2"/>
+          <w:numId w:val="2"/>
+        </w:numPr>
+      </w:pPr>
+      <w:r>
+        <w:t>While loop</w:t>
+      </w:r>
+    </w:p>
+    <w:p>
+      <w:pPr>
+        <w:pStyle w:val="ListParagraph"/>
+        <w:numPr>
+          <w:ilvl w:val="3"/>
+          <w:numId w:val="2"/>
+        </w:numPr>
+      </w:pPr>
+      <w:r>
+        <w:t>Set menu header string variable</w:t>
+      </w:r>
+    </w:p>
+    <w:p>
+      <w:pPr>
+        <w:pStyle w:val="ListParagraph"/>
+        <w:numPr>
+          <w:ilvl w:val="3"/>
+          <w:numId w:val="2"/>
+        </w:numPr>
+      </w:pPr>
+      <w:r>
+        <w:t>Set username header variable</w:t>
+      </w:r>
+    </w:p>
+    <w:p>
+      <w:pPr>
+        <w:pStyle w:val="ListParagraph"/>
+        <w:numPr>
+          <w:ilvl w:val="3"/>
+          <w:numId w:val="2"/>
+        </w:numPr>
+      </w:pPr>
+      <w:r>
+        <w:t>Format and display main menu and username based on user state and get the input.</w:t>
+      </w:r>
+    </w:p>
+    <w:p>
+      <w:pPr>
+        <w:pStyle w:val="ListParagraph"/>
+        <w:numPr>
+          <w:ilvl w:val="4"/>
+          <w:numId w:val="2"/>
+        </w:numPr>
+      </w:pPr>
+      <w:bookmarkStart w:id="4" w:name="_Hlk200570542"/>
+      <w:r>
+        <w:t>Return the menu and list index</w:t>
+      </w:r>
+    </w:p>
+    <w:bookmarkEnd w:id="4"/>
+    <w:p>
+      <w:pPr>
+        <w:pStyle w:val="ListParagraph"/>
+        <w:numPr>
+          <w:ilvl w:val="3"/>
+          <w:numId w:val="2"/>
+        </w:numPr>
+      </w:pPr>
+      <w:r>
+        <w:t xml:space="preserve">If they select </w:t>
+      </w:r>
+      <w:proofErr w:type="gramStart"/>
+      <w:r>
+        <w:t>add</w:t>
+      </w:r>
+      <w:proofErr w:type="gramEnd"/>
+      <w:r>
+        <w:t xml:space="preserve"> user</w:t>
+      </w:r>
+    </w:p>
+    <w:p>
+      <w:pPr>
+        <w:pStyle w:val="ListParagraph"/>
+        <w:numPr>
+          <w:ilvl w:val="4"/>
+          <w:numId w:val="2"/>
+        </w:numPr>
+      </w:pPr>
+      <w:bookmarkStart w:id="5" w:name="_Hlk200570652"/>
+      <w:r>
+        <w:t xml:space="preserve">Call user input object with handle </w:t>
+      </w:r>
+      <w:proofErr w:type="gramStart"/>
+      <w:r>
+        <w:t>add</w:t>
+      </w:r>
+      <w:proofErr w:type="gramEnd"/>
+      <w:r>
+        <w:t xml:space="preserve"> user method to create user</w:t>
+      </w:r>
+    </w:p>
+    <w:p>
+      <w:pPr>
+        <w:pStyle w:val="ListParagraph"/>
+        <w:numPr>
+          <w:ilvl w:val="4"/>
+          <w:numId w:val="2"/>
+        </w:numPr>
+      </w:pPr>
+      <w:r>
+        <w:t>Increment the user counter by 1</w:t>
+      </w:r>
+    </w:p>
+    <w:p>
+      <w:pPr>
+        <w:pStyle w:val="ListParagraph"/>
+        <w:numPr>
+          <w:ilvl w:val="4"/>
+          <w:numId w:val="2"/>
+        </w:numPr>
+      </w:pPr>
+      <w:r>
+        <w:t>If there is no current user</w:t>
+      </w:r>
+    </w:p>
+    <w:p>
+      <w:pPr>
+        <w:pStyle w:val="ListParagraph"/>
+        <w:numPr>
+          <w:ilvl w:val="5"/>
+          <w:numId w:val="2"/>
+        </w:numPr>
+      </w:pPr>
+      <w:r>
+        <w:t>Update current user and username with the newly created user.</w:t>
+      </w:r>
+    </w:p>
+    <w:bookmarkEnd w:id="5"/>
+    <w:p>
+      <w:pPr>
+        <w:pStyle w:val="ListParagraph"/>
+        <w:numPr>
+          <w:ilvl w:val="3"/>
+          <w:numId w:val="2"/>
+        </w:numPr>
+      </w:pPr>
+      <w:r>
+        <w:t>If they select change user.</w:t>
+      </w:r>
+    </w:p>
+    <w:p>
+      <w:pPr>
+        <w:pStyle w:val="ListParagraph"/>
+        <w:numPr>
+          <w:ilvl w:val="4"/>
+          <w:numId w:val="2"/>
+        </w:numPr>
+      </w:pPr>
+      <w:r>
+        <w:t xml:space="preserve">Format and display </w:t>
+      </w:r>
+      <w:r>
+        <w:t>sub</w:t>
+      </w:r>
+      <w:r>
+        <w:t xml:space="preserve"> menu and username based on user state and get the input.</w:t>
+      </w:r>
+    </w:p>
+    <w:p>
+      <w:pPr>
+        <w:pStyle w:val="ListParagraph"/>
+        <w:numPr>
+          <w:ilvl w:val="4"/>
+          <w:numId w:val="2"/>
+        </w:numPr>
+      </w:pPr>
+      <w:r>
+        <w:t xml:space="preserve">If they select </w:t>
+      </w:r>
+      <w:proofErr w:type="gramStart"/>
+      <w:r>
+        <w:t>add</w:t>
+      </w:r>
+      <w:proofErr w:type="gramEnd"/>
+      <w:r>
+        <w:t xml:space="preserve"> user</w:t>
+      </w:r>
+    </w:p>
+    <w:p>
+      <w:pPr>
+        <w:pStyle w:val="ListParagraph"/>
+        <w:numPr>
+          <w:ilvl w:val="5"/>
+          <w:numId w:val="2"/>
+        </w:numPr>
+      </w:pPr>
+      <w:r>
+        <w:t xml:space="preserve">Call user input object with handle </w:t>
+      </w:r>
+      <w:proofErr w:type="gramStart"/>
+      <w:r>
+        <w:t>add</w:t>
+      </w:r>
+      <w:proofErr w:type="gramEnd"/>
+      <w:r>
+        <w:t xml:space="preserve"> user method to create user</w:t>
+      </w:r>
+    </w:p>
+    <w:p>
+      <w:pPr>
+        <w:pStyle w:val="ListParagraph"/>
+        <w:numPr>
+          <w:ilvl w:val="5"/>
+          <w:numId w:val="2"/>
+        </w:numPr>
+      </w:pPr>
+      <w:r>
+        <w:t>Increment the user counter by 1</w:t>
+      </w:r>
+    </w:p>
+    <w:p>
+      <w:pPr>
+        <w:pStyle w:val="ListParagraph"/>
+        <w:numPr>
+          <w:ilvl w:val="5"/>
+          <w:numId w:val="2"/>
+        </w:numPr>
+      </w:pPr>
+      <w:r>
+        <w:t>If there is no current user</w:t>
+      </w:r>
+    </w:p>
+    <w:p>
+      <w:pPr>
+        <w:pStyle w:val="ListParagraph"/>
+        <w:numPr>
+          <w:ilvl w:val="6"/>
+          <w:numId w:val="2"/>
+        </w:numPr>
+      </w:pPr>
+      <w:r>
+        <w:t>Update current user and username with the newly created user.</w:t>
+      </w:r>
+    </w:p>
+    <w:p>
+      <w:pPr>
+        <w:pStyle w:val="ListParagraph"/>
+        <w:numPr>
+          <w:ilvl w:val="4"/>
+          <w:numId w:val="2"/>
+        </w:numPr>
+      </w:pPr>
+      <w:r>
+        <w:t xml:space="preserve">If they choose </w:t>
+      </w:r>
+      <w:proofErr w:type="gramStart"/>
+      <w:r>
+        <w:t>select</w:t>
+      </w:r>
+      <w:proofErr w:type="gramEnd"/>
+      <w:r>
+        <w:t xml:space="preserve"> a user.</w:t>
+      </w:r>
+    </w:p>
+    <w:p>
+      <w:pPr>
+        <w:pStyle w:val="ListParagraph"/>
+        <w:numPr>
+          <w:ilvl w:val="5"/>
+          <w:numId w:val="2"/>
+        </w:numPr>
+      </w:pPr>
+      <w:r>
+        <w:t xml:space="preserve">Format and display </w:t>
+      </w:r>
+      <w:r>
+        <w:t>the select user</w:t>
+      </w:r>
+      <w:r>
+        <w:t xml:space="preserve"> menu and username based on user state and get the input.</w:t>
+      </w:r>
+    </w:p>
+    <w:p>
+      <w:pPr>
+        <w:pStyle w:val="ListParagraph"/>
+        <w:numPr>
+          <w:ilvl w:val="5"/>
+          <w:numId w:val="2"/>
+        </w:numPr>
+      </w:pPr>
+      <w:r>
+        <w:lastRenderedPageBreak/>
+        <w:t>For loop</w:t>
+      </w:r>
+    </w:p>
+    <w:p>
+      <w:pPr>
+        <w:pStyle w:val="ListParagraph"/>
+        <w:numPr>
+          <w:ilvl w:val="6"/>
+          <w:numId w:val="2"/>
+        </w:numPr>
+      </w:pPr>
+      <w:r>
+        <w:t xml:space="preserve">Loop through list and get selected </w:t>
+      </w:r>
+      <w:proofErr w:type="gramStart"/>
+      <w:r>
+        <w:t>user</w:t>
+      </w:r>
+      <w:proofErr w:type="gramEnd"/>
+      <w:r>
+        <w:t>.</w:t>
+      </w:r>
+    </w:p>
+    <w:p>
+      <w:pPr>
+        <w:pStyle w:val="ListParagraph"/>
+        <w:numPr>
+          <w:ilvl w:val="6"/>
+          <w:numId w:val="2"/>
+        </w:numPr>
+      </w:pPr>
+      <w:r>
+        <w:t>If the user is found</w:t>
+      </w:r>
+    </w:p>
+    <w:p>
+      <w:pPr>
+        <w:pStyle w:val="ListParagraph"/>
+        <w:numPr>
+          <w:ilvl w:val="7"/>
+          <w:numId w:val="2"/>
+        </w:numPr>
+      </w:pPr>
+      <w:r>
+        <w:t xml:space="preserve">Strip the display number and </w:t>
+      </w:r>
+      <w:proofErr w:type="gramStart"/>
+      <w:r>
+        <w:t>add set</w:t>
+      </w:r>
+      <w:proofErr w:type="gramEnd"/>
+      <w:r>
+        <w:t xml:space="preserve"> the username to the username variable. </w:t>
+      </w:r>
+    </w:p>
+    <w:p>
+      <w:pPr>
+        <w:pStyle w:val="ListParagraph"/>
+        <w:numPr>
+          <w:ilvl w:val="7"/>
+          <w:numId w:val="2"/>
+        </w:numPr>
+      </w:pPr>
+      <w:r>
+        <w:t xml:space="preserve">Call user input object with </w:t>
+      </w:r>
+      <w:r>
+        <w:t>the handle change user method to update the current user variable with the selected user.</w:t>
+      </w:r>
+    </w:p>
+    <w:p>
+      <w:pPr>
+        <w:pStyle w:val="ListParagraph"/>
+        <w:numPr>
+          <w:ilvl w:val="7"/>
+          <w:numId w:val="2"/>
+        </w:numPr>
+      </w:pPr>
+      <w:r>
+        <w:t xml:space="preserve">Then update </w:t>
+      </w:r>
+      <w:proofErr w:type="gramStart"/>
+      <w:r>
+        <w:t>current</w:t>
+      </w:r>
+      <w:proofErr w:type="gramEnd"/>
+      <w:r>
+        <w:t xml:space="preserve"> username with the selected user as well.</w:t>
+      </w:r>
+    </w:p>
+    <w:p>
+      <w:pPr>
+        <w:pStyle w:val="ListParagraph"/>
+        <w:numPr>
+          <w:ilvl w:val="3"/>
+          <w:numId w:val="2"/>
+        </w:numPr>
+      </w:pPr>
+      <w:r>
+        <w:t>If they select add a song</w:t>
+      </w:r>
+    </w:p>
+    <w:p>
+      <w:pPr>
+        <w:pStyle w:val="ListParagraph"/>
+        <w:numPr>
+          <w:ilvl w:val="4"/>
+          <w:numId w:val="2"/>
+        </w:numPr>
+      </w:pPr>
+      <w:bookmarkStart w:id="6" w:name="_Hlk200571951"/>
+      <w:r>
+        <w:t xml:space="preserve">Call the user input object with the </w:t>
+      </w:r>
+      <w:bookmarkEnd w:id="6"/>
+      <w:r>
+        <w:t>handle add song method and pass in the current user to add song to their library.</w:t>
+      </w:r>
+    </w:p>
+    <w:p>
+      <w:pPr>
+        <w:pStyle w:val="ListParagraph"/>
+        <w:numPr>
+          <w:ilvl w:val="4"/>
+          <w:numId w:val="2"/>
+        </w:numPr>
+      </w:pPr>
+      <w:r>
+        <w:t>Print confirmation message.</w:t>
+      </w:r>
+    </w:p>
+    <w:p>
+      <w:pPr>
+        <w:pStyle w:val="ListParagraph"/>
+        <w:numPr>
+          <w:ilvl w:val="4"/>
+          <w:numId w:val="2"/>
+        </w:numPr>
+      </w:pPr>
+      <w:r>
+        <w:t xml:space="preserve">If the select </w:t>
+      </w:r>
+      <w:r>
+        <w:t>Retrieve song details</w:t>
+      </w:r>
+      <w:r>
+        <w:t>:</w:t>
+      </w:r>
+    </w:p>
+    <w:p>
+      <w:pPr>
+        <w:pStyle w:val="ListParagraph"/>
+        <w:numPr>
+          <w:ilvl w:val="5"/>
+          <w:numId w:val="2"/>
+        </w:numPr>
+      </w:pPr>
+      <w:r>
+        <w:t xml:space="preserve">Call the user input object with the </w:t>
+      </w:r>
+      <w:proofErr w:type="gramStart"/>
+      <w:r>
+        <w:t>handle</w:t>
+      </w:r>
+      <w:proofErr w:type="gramEnd"/>
+      <w:r>
+        <w:t xml:space="preserve"> retrieve song details method and pass in the current user.</w:t>
+      </w:r>
+    </w:p>
+    <w:p>
+      <w:pPr>
+        <w:pStyle w:val="ListParagraph"/>
+        <w:numPr>
+          <w:ilvl w:val="5"/>
+          <w:numId w:val="2"/>
+        </w:numPr>
+      </w:pPr>
+      <w:r>
+        <w:t>Display the returned song details.</w:t>
+      </w:r>
+    </w:p>
+    <w:p>
+      <w:pPr>
+        <w:pStyle w:val="ListParagraph"/>
+        <w:numPr>
+          <w:ilvl w:val="3"/>
+          <w:numId w:val="2"/>
+        </w:numPr>
+      </w:pPr>
+      <w:r>
+        <w:t>If they select update song details</w:t>
+      </w:r>
+    </w:p>
+    <w:p>
+      <w:pPr>
+        <w:pStyle w:val="ListParagraph"/>
+        <w:numPr>
+          <w:ilvl w:val="4"/>
+          <w:numId w:val="2"/>
+        </w:numPr>
+      </w:pPr>
+      <w:r>
+        <w:t xml:space="preserve">Call the user input object with the </w:t>
+      </w:r>
+      <w:r>
+        <w:t>handle update song method</w:t>
+      </w:r>
+      <w:r>
+        <w:t xml:space="preserve"> to update the song.</w:t>
+      </w:r>
+    </w:p>
+    <w:p>
+      <w:pPr>
+        <w:pStyle w:val="ListParagraph"/>
+        <w:numPr>
+          <w:ilvl w:val="4"/>
+          <w:numId w:val="2"/>
+        </w:numPr>
+      </w:pPr>
+      <w:r>
+        <w:t>Print confirmation message.</w:t>
+      </w:r>
+    </w:p>
+    <w:p>
+      <w:pPr>
+        <w:pStyle w:val="ListParagraph"/>
+        <w:numPr>
+          <w:ilvl w:val="3"/>
+          <w:numId w:val="2"/>
+        </w:numPr>
+      </w:pPr>
+      <w:r>
+        <w:t xml:space="preserve">If they select </w:t>
+      </w:r>
+      <w:proofErr w:type="gramStart"/>
+      <w:r>
+        <w:t>delete</w:t>
+      </w:r>
+      <w:proofErr w:type="gramEnd"/>
+      <w:r>
+        <w:t xml:space="preserve"> song</w:t>
+      </w:r>
+    </w:p>
+    <w:p>
+      <w:pPr>
+        <w:pStyle w:val="ListParagraph"/>
+        <w:numPr>
+          <w:ilvl w:val="4"/>
+          <w:numId w:val="2"/>
+        </w:numPr>
+      </w:pPr>
+      <w:r>
+        <w:t xml:space="preserve">Call the user input object with the </w:t>
+      </w:r>
+      <w:r>
+        <w:t>handle delete song method.</w:t>
+      </w:r>
+    </w:p>
+    <w:p>
+      <w:pPr>
+        <w:pStyle w:val="ListParagraph"/>
+        <w:numPr>
+          <w:ilvl w:val="4"/>
+          <w:numId w:val="2"/>
+        </w:numPr>
+      </w:pPr>
+      <w:r>
+        <w:t>Print confirmation message.</w:t>
+      </w:r>
+    </w:p>
+    <w:p>
+      <w:pPr>
+        <w:pStyle w:val="ListParagraph"/>
+        <w:numPr>
+          <w:ilvl w:val="3"/>
+          <w:numId w:val="2"/>
+        </w:numPr>
+      </w:pPr>
+      <w:r>
+        <w:t>If they select display all songs.</w:t>
+      </w:r>
+    </w:p>
+    <w:p>
+      <w:pPr>
+        <w:pStyle w:val="ListParagraph"/>
+        <w:numPr>
+          <w:ilvl w:val="4"/>
+          <w:numId w:val="2"/>
+        </w:numPr>
+      </w:pPr>
+      <w:r>
+        <w:t xml:space="preserve">Call the user input object with the </w:t>
+      </w:r>
+      <w:r>
+        <w:t>handle display all songs.</w:t>
+      </w:r>
+    </w:p>
+    <w:p>
+      <w:pPr>
+        <w:pStyle w:val="ListParagraph"/>
+        <w:numPr>
+          <w:ilvl w:val="4"/>
+          <w:numId w:val="2"/>
+        </w:numPr>
+      </w:pPr>
+      <w:r>
+        <w:t>If a dictionary is returned</w:t>
+      </w:r>
+    </w:p>
+    <w:p>
+      <w:pPr>
+        <w:pStyle w:val="ListParagraph"/>
+        <w:numPr>
+          <w:ilvl w:val="5"/>
+          <w:numId w:val="2"/>
+        </w:numPr>
+      </w:pPr>
+      <w:r>
+        <w:t>Format and display the song details</w:t>
+      </w:r>
+    </w:p>
+    <w:p>
+      <w:pPr>
+        <w:pStyle w:val="ListParagraph"/>
+        <w:numPr>
+          <w:ilvl w:val="4"/>
+          <w:numId w:val="2"/>
+        </w:numPr>
+      </w:pPr>
+      <w:r>
+        <w:t xml:space="preserve">Otherwise, </w:t>
+      </w:r>
+      <w:proofErr w:type="gramStart"/>
+      <w:r>
+        <w:t>print</w:t>
+      </w:r>
+      <w:proofErr w:type="gramEnd"/>
+      <w:r>
+        <w:t xml:space="preserve"> the returned confirmation library is empty.</w:t>
+      </w:r>
+    </w:p>
+    <w:p>
+      <w:pPr>
+        <w:pStyle w:val="ListParagraph"/>
+        <w:numPr>
+          <w:ilvl w:val="3"/>
+          <w:numId w:val="2"/>
+        </w:numPr>
+      </w:pPr>
+      <w:r>
+        <w:t xml:space="preserve">If the user </w:t>
+      </w:r>
+      <w:proofErr w:type="gramStart"/>
+      <w:r>
+        <w:t>select</w:t>
+      </w:r>
+      <w:proofErr w:type="gramEnd"/>
+      <w:r>
+        <w:t xml:space="preserve"> Exit</w:t>
+      </w:r>
+    </w:p>
+    <w:p>
+      <w:pPr>
+        <w:pStyle w:val="ListParagraph"/>
+        <w:numPr>
+          <w:ilvl w:val="4"/>
+          <w:numId w:val="2"/>
+        </w:numPr>
+      </w:pPr>
+      <w:r>
+        <w:lastRenderedPageBreak/>
+        <w:t>Print easter egg.</w:t>
+      </w:r>
+    </w:p>
+    <w:p>
+      <w:pPr>
+        <w:pStyle w:val="ListParagraph"/>
+        <w:numPr>
+          <w:ilvl w:val="0"/>
+          <w:numId w:val="2"/>
+        </w:numPr>
+      </w:pPr>
+      <w:r>
+        <w:t xml:space="preserve">Instantiate the Main class and pass in the </w:t>
+      </w:r>
+      <w:proofErr w:type="spellStart"/>
+      <w:r>
+        <w:t>Userinput</w:t>
+      </w:r>
+      <w:proofErr w:type="spellEnd"/>
+      <w:r>
+        <w:t xml:space="preserve"> and UserMenu class.</w:t>
+      </w:r>
+    </w:p>
+    <w:p>
+      <w:pPr>
+        <w:pStyle w:val="ListParagraph"/>
+        <w:numPr>
+          <w:ilvl w:val="0"/>
+          <w:numId w:val="2"/>
+        </w:numPr>
+      </w:pPr>
+      <w:r>
+        <w:t xml:space="preserve">Call the instantiated class with the </w:t>
+      </w:r>
+      <w:proofErr w:type="gramStart"/>
+      <w:r>
+        <w:t>main(</w:t>
+      </w:r>
+      <w:proofErr w:type="gramEnd"/>
+      <w:r>
+        <w:t>) method to run the program.</w:t>
+      </w:r>
+    </w:p>
+    <w:p>
+      <w:pPr>
+        <w:pStyle w:val="ListParagraph"/>
+        <w:ind w:left="2160"/>
+      </w:pPr>
+    </w:p>
     <w:sectPr>
       <w:pgSz w:w="12240" w:h="15840"/>
       <w:pgMar w:top="1440" w:right="1440" w:bottom="1440" w:left="1440" w:header="720" w:footer="720" w:gutter="0"/>
@@ -16,6 +4652,92 @@
 <file path=word/numbering.xml><?xml version="1.0" encoding="utf-8"?>
 <w:numbering xmlns:wpc="http://schemas.microsoft.com/office/word/2010/wordprocessingCanvas" xmlns:cx="http://schemas.microsoft.com/office/drawing/2014/chartex" xmlns:cx1="http://schemas.microsoft.com/office/drawing/2015/9/8/chartex" xmlns:cx2="http://schemas.microsoft.com/office/drawing/2015/10/21/chartex" xmlns:cx3="http://schemas.microsoft.com/office/drawing/2016/5/9/chartex" xmlns:cx4="http://schemas.microsoft.com/office/drawing/2016/5/10/chartex" xmlns:cx5="http://schemas.microsoft.com/office/drawing/2016/5/11/chartex" xmlns:cx6="http://schemas.microsoft.com/office/drawing/2016/5/12/chartex" xmlns:cx7="http://schemas.microsoft.com/office/drawing/2016/5/13/chartex" xmlns:cx8="http://schemas.microsoft.com/office/drawing/2016/5/14/chartex" xmlns:mc="http://schemas.openxmlformats.org/markup-compatibility/2006" xmlns:aink="http://schemas.microsoft.com/office/drawing/2016/ink" xmlns:am3d="http://schemas.microsoft.com/office/drawing/2017/model3d" xmlns:o="urn:schemas-microsoft-com:office:office" xmlns:oel="http://schemas.microsoft.com/office/2019/extlst" xmlns:r="http://schemas.openxmlformats.org/officeDocument/2006/relationships" xmlns:m="http://schemas.openxmlformats.org/officeDocument/2006/math" xmlns:v="urn:schemas-microsoft-com:vml" xmlns:wp14="http://schemas.microsoft.com/office/word/2010/wordprocessingDrawing" xmlns:wp="http://schemas.openxmlformats.org/drawingml/2006/wordprocessingDrawing" xmlns:w10="urn:schemas-microsoft-com:office:word" xmlns:w="http://schemas.openxmlformats.org/wordprocessingml/2006/main" xmlns:w14="http://schemas.microsoft.com/office/word/2010/wordml" xmlns:w15="http://schemas.microsoft.com/office/word/2012/wordml" xmlns:w16cex="http://schemas.microsoft.com/office/word/2018/wordml/cex" xmlns:w16cid="http://schemas.microsoft.com/office/word/2016/wordml/cid" xmlns:w16="http://schemas.microsoft.com/office/word/2018/wordml" xmlns:w16du="http://schemas.microsoft.com/office/word/2023/wordml/word16du" xmlns:w16sdtdh="http://schemas.microsoft.com/office/word/2020/wordml/sdtdatahash" xmlns:w16sdtfl="http://schemas.microsoft.com/office/word/2024/wordml/sdtformatlock" xmlns:w16se="http://schemas.microsoft.com/office/word/2015/wordml/symex" xmlns:wpg="http://schemas.microsoft.com/office/word/2010/wordprocessingGroup" xmlns:wpi="http://schemas.microsoft.com/office/word/2010/wordprocessingInk" xmlns:wne="http://schemas.microsoft.com/office/word/2006/wordml" xmlns:wps="http://schemas.microsoft.com/office/word/2010/wordprocessingShape" mc:Ignorable="w14 w15 w16se w16cid w16 w16cex w16sdtdh w16sdtfl w16du wp14">
   <w:abstractNum w:abstractNumId="0" w15:restartNumberingAfterBreak="0">
+    <w:nsid w:val="499F1D6C"/>
+    <w:multiLevelType w:val="hybridMultilevel"/>
+    <w:tmpl w:val="C90C818A"/>
+    <w:lvl w:ilvl="0" w:tplc="0409000F">
+      <w:start w:val="1"/>
+      <w:numFmt w:val="decimal"/>
+      <w:lvlText w:val="%1."/>
+      <w:lvlJc w:val="left"/>
+      <w:pPr>
+        <w:ind w:left="720" w:hanging="360"/>
+      </w:pPr>
+    </w:lvl>
+    <w:lvl w:ilvl="1" w:tplc="04090019">
+      <w:start w:val="1"/>
+      <w:numFmt w:val="lowerLetter"/>
+      <w:lvlText w:val="%2."/>
+      <w:lvlJc w:val="left"/>
+      <w:pPr>
+        <w:ind w:left="1440" w:hanging="360"/>
+      </w:pPr>
+    </w:lvl>
+    <w:lvl w:ilvl="2" w:tplc="0409001B">
+      <w:start w:val="1"/>
+      <w:numFmt w:val="lowerRoman"/>
+      <w:lvlText w:val="%3."/>
+      <w:lvlJc w:val="right"/>
+      <w:pPr>
+        <w:ind w:left="2160" w:hanging="180"/>
+      </w:pPr>
+    </w:lvl>
+    <w:lvl w:ilvl="3" w:tplc="0409000F">
+      <w:start w:val="1"/>
+      <w:numFmt w:val="decimal"/>
+      <w:lvlText w:val="%4."/>
+      <w:lvlJc w:val="left"/>
+      <w:pPr>
+        <w:ind w:left="2790" w:hanging="360"/>
+      </w:pPr>
+    </w:lvl>
+    <w:lvl w:ilvl="4" w:tplc="04090019">
+      <w:start w:val="1"/>
+      <w:numFmt w:val="lowerLetter"/>
+      <w:lvlText w:val="%5."/>
+      <w:lvlJc w:val="left"/>
+      <w:pPr>
+        <w:ind w:left="3600" w:hanging="360"/>
+      </w:pPr>
+    </w:lvl>
+    <w:lvl w:ilvl="5" w:tplc="0409001B">
+      <w:start w:val="1"/>
+      <w:numFmt w:val="lowerRoman"/>
+      <w:lvlText w:val="%6."/>
+      <w:lvlJc w:val="right"/>
+      <w:pPr>
+        <w:ind w:left="4320" w:hanging="180"/>
+      </w:pPr>
+    </w:lvl>
+    <w:lvl w:ilvl="6" w:tplc="0409000F">
+      <w:start w:val="1"/>
+      <w:numFmt w:val="decimal"/>
+      <w:lvlText w:val="%7."/>
+      <w:lvlJc w:val="left"/>
+      <w:pPr>
+        <w:ind w:left="5040" w:hanging="360"/>
+      </w:pPr>
+    </w:lvl>
+    <w:lvl w:ilvl="7" w:tplc="04090019">
+      <w:start w:val="1"/>
+      <w:numFmt w:val="lowerLetter"/>
+      <w:lvlText w:val="%8."/>
+      <w:lvlJc w:val="left"/>
+      <w:pPr>
+        <w:ind w:left="5760" w:hanging="360"/>
+      </w:pPr>
+    </w:lvl>
+    <w:lvl w:ilvl="8" w:tplc="0409001B">
+      <w:start w:val="1"/>
+      <w:numFmt w:val="lowerRoman"/>
+      <w:lvlText w:val="%9."/>
+      <w:lvlJc w:val="right"/>
+      <w:pPr>
+        <w:ind w:left="6480" w:hanging="180"/>
+      </w:pPr>
+    </w:lvl>
+  </w:abstractNum>
+  <w:abstractNum w:abstractNumId="1" w15:restartNumberingAfterBreak="0">
     <w:nsid w:val="71E1023F"/>
     <w:multiLevelType w:val="multilevel"/>
     <w:tmpl w:val="B75E0AC4"/>
@@ -165,6 +4887,9 @@
     </w:lvl>
   </w:abstractNum>
   <w:num w:numId="1" w16cid:durableId="610743994">
+    <w:abstractNumId w:val="1"/>
+  </w:num>
+  <w:num w:numId="2" w16cid:durableId="1552154728">
     <w:abstractNumId w:val="0"/>
   </w:num>
 </w:numbering>
@@ -570,6 +5295,7 @@
   <w:style w:type="paragraph" w:default="1" w:styleId="Normal">
     <w:name w:val="Normal"/>
     <w:qFormat/>
+    <w:rsid w:val="00CF5809"/>
   </w:style>
   <w:style w:type="paragraph" w:styleId="Heading1">
     <w:name w:val="heading 1"/>
@@ -773,7 +5499,6 @@
   <w:style w:type="character" w:default="1" w:styleId="DefaultParagraphFont">
     <w:name w:val="Default Paragraph Font"/>
     <w:uiPriority w:val="1"/>
-    <w:semiHidden/>
     <w:unhideWhenUsed/>
   </w:style>
   <w:style w:type="table" w:default="1" w:styleId="TableNormal">

</xml_diff>